<commit_message>
revisions 2, first draft
</commit_message>
<xml_diff>
--- a/data/spectrometer_readings.docx
+++ b/data/spectrometer_readings.docx
@@ -1220,6 +1220,1034 @@
         </w:tc>
       </w:tr>
     </w:tbl>
+    <w:p/>
+    <w:p>
+      <w:r>
+        <w:t xml:space="preserve"> </w:t>
+      </w:r>
+    </w:p>
+    <w:tbl>
+      <w:tblPr>
+        <w:tblW w:w="9972" w:type="dxa"/>
+        <w:tblCellMar>
+          <w:top w:w="15" w:type="dxa"/>
+          <w:left w:w="15" w:type="dxa"/>
+          <w:bottom w:w="15" w:type="dxa"/>
+          <w:right w:w="15" w:type="dxa"/>
+        </w:tblCellMar>
+        <w:tblLook w:val="04A0" w:firstRow="1" w:lastRow="0" w:firstColumn="1" w:lastColumn="0" w:noHBand="0" w:noVBand="1"/>
+      </w:tblPr>
+      <w:tblGrid>
+        <w:gridCol w:w="4492"/>
+        <w:gridCol w:w="2172"/>
+        <w:gridCol w:w="1620"/>
+        <w:gridCol w:w="1688"/>
+      </w:tblGrid>
+      <w:tr>
+        <w:tc>
+          <w:tcPr>
+            <w:tcW w:w="0" w:type="auto"/>
+            <w:tcBorders>
+              <w:top w:val="single" w:sz="8" w:space="0" w:color="000000"/>
+              <w:left w:val="single" w:sz="8" w:space="0" w:color="000000"/>
+              <w:bottom w:val="single" w:sz="8" w:space="0" w:color="000000"/>
+              <w:right w:val="single" w:sz="8" w:space="0" w:color="000000"/>
+            </w:tcBorders>
+            <w:tcMar>
+              <w:top w:w="100" w:type="dxa"/>
+              <w:left w:w="100" w:type="dxa"/>
+              <w:bottom w:w="100" w:type="dxa"/>
+              <w:right w:w="100" w:type="dxa"/>
+            </w:tcMar>
+            <w:hideMark/>
+          </w:tcPr>
+          <w:p>
+            <w:pPr>
+              <w:spacing w:after="0" w:line="240" w:lineRule="auto"/>
+              <w:rPr>
+                <w:rFonts w:ascii="Times New Roman" w:eastAsia="Times New Roman" w:hAnsi="Times New Roman" w:cs="Times New Roman"/>
+                <w:sz w:val="24"/>
+                <w:szCs w:val="24"/>
+                <w:lang w:eastAsia="en-GB"/>
+              </w:rPr>
+            </w:pPr>
+            <w:r>
+              <w:rPr>
+                <w:rFonts w:ascii="Cambria" w:eastAsia="Times New Roman" w:hAnsi="Cambria" w:cs="Times New Roman"/>
+                <w:color w:val="000000"/>
+                <w:lang w:eastAsia="en-GB"/>
+              </w:rPr>
+              <w:t>colour</w:t>
+            </w:r>
+          </w:p>
+        </w:tc>
+        <w:tc>
+          <w:tcPr>
+            <w:tcW w:w="0" w:type="auto"/>
+            <w:tcBorders>
+              <w:top w:val="single" w:sz="8" w:space="0" w:color="000000"/>
+              <w:left w:val="single" w:sz="8" w:space="0" w:color="000000"/>
+              <w:bottom w:val="single" w:sz="8" w:space="0" w:color="000000"/>
+              <w:right w:val="single" w:sz="8" w:space="0" w:color="000000"/>
+            </w:tcBorders>
+            <w:tcMar>
+              <w:top w:w="100" w:type="dxa"/>
+              <w:left w:w="100" w:type="dxa"/>
+              <w:bottom w:w="100" w:type="dxa"/>
+              <w:right w:w="100" w:type="dxa"/>
+            </w:tcMar>
+            <w:hideMark/>
+          </w:tcPr>
+          <w:p>
+            <w:pPr>
+              <w:spacing w:after="0" w:line="240" w:lineRule="auto"/>
+              <w:rPr>
+                <w:rFonts w:ascii="Times New Roman" w:eastAsia="Times New Roman" w:hAnsi="Times New Roman" w:cs="Times New Roman"/>
+                <w:sz w:val="24"/>
+                <w:szCs w:val="24"/>
+                <w:lang w:eastAsia="en-GB"/>
+              </w:rPr>
+            </w:pPr>
+            <w:r>
+              <w:rPr>
+                <w:rFonts w:ascii="Cambria" w:eastAsia="Times New Roman" w:hAnsi="Cambria" w:cs="Times New Roman"/>
+                <w:color w:val="000000"/>
+                <w:lang w:eastAsia="en-GB"/>
+              </w:rPr>
+              <w:t>L*</w:t>
+            </w:r>
+          </w:p>
+        </w:tc>
+        <w:tc>
+          <w:tcPr>
+            <w:tcW w:w="0" w:type="auto"/>
+            <w:tcBorders>
+              <w:top w:val="single" w:sz="8" w:space="0" w:color="000000"/>
+              <w:left w:val="single" w:sz="8" w:space="0" w:color="000000"/>
+              <w:bottom w:val="single" w:sz="8" w:space="0" w:color="000000"/>
+              <w:right w:val="single" w:sz="8" w:space="0" w:color="000000"/>
+            </w:tcBorders>
+            <w:tcMar>
+              <w:top w:w="100" w:type="dxa"/>
+              <w:left w:w="100" w:type="dxa"/>
+              <w:bottom w:w="100" w:type="dxa"/>
+              <w:right w:w="100" w:type="dxa"/>
+            </w:tcMar>
+            <w:hideMark/>
+          </w:tcPr>
+          <w:p>
+            <w:pPr>
+              <w:spacing w:after="0" w:line="240" w:lineRule="auto"/>
+              <w:rPr>
+                <w:rFonts w:ascii="Times New Roman" w:eastAsia="Times New Roman" w:hAnsi="Times New Roman" w:cs="Times New Roman"/>
+                <w:sz w:val="24"/>
+                <w:szCs w:val="24"/>
+                <w:lang w:eastAsia="en-GB"/>
+              </w:rPr>
+            </w:pPr>
+            <w:r>
+              <w:rPr>
+                <w:rFonts w:ascii="Cambria" w:eastAsia="Times New Roman" w:hAnsi="Cambria" w:cs="Times New Roman"/>
+                <w:color w:val="000000"/>
+                <w:lang w:eastAsia="en-GB"/>
+              </w:rPr>
+              <w:t>a</w:t>
+            </w:r>
+          </w:p>
+        </w:tc>
+        <w:tc>
+          <w:tcPr>
+            <w:tcW w:w="0" w:type="auto"/>
+            <w:tcBorders>
+              <w:top w:val="single" w:sz="8" w:space="0" w:color="000000"/>
+              <w:left w:val="single" w:sz="8" w:space="0" w:color="000000"/>
+              <w:bottom w:val="single" w:sz="8" w:space="0" w:color="000000"/>
+              <w:right w:val="single" w:sz="8" w:space="0" w:color="000000"/>
+            </w:tcBorders>
+            <w:tcMar>
+              <w:top w:w="100" w:type="dxa"/>
+              <w:left w:w="100" w:type="dxa"/>
+              <w:bottom w:w="100" w:type="dxa"/>
+              <w:right w:w="100" w:type="dxa"/>
+            </w:tcMar>
+            <w:hideMark/>
+          </w:tcPr>
+          <w:p>
+            <w:pPr>
+              <w:spacing w:after="0" w:line="240" w:lineRule="auto"/>
+              <w:rPr>
+                <w:rFonts w:ascii="Times New Roman" w:eastAsia="Times New Roman" w:hAnsi="Times New Roman" w:cs="Times New Roman"/>
+                <w:sz w:val="24"/>
+                <w:szCs w:val="24"/>
+                <w:lang w:eastAsia="en-GB"/>
+              </w:rPr>
+            </w:pPr>
+            <w:r>
+              <w:rPr>
+                <w:rFonts w:ascii="Cambria" w:eastAsia="Times New Roman" w:hAnsi="Cambria" w:cs="Times New Roman"/>
+                <w:color w:val="000000"/>
+                <w:lang w:eastAsia="en-GB"/>
+              </w:rPr>
+              <w:t>b</w:t>
+            </w:r>
+          </w:p>
+        </w:tc>
+      </w:tr>
+      <w:tr>
+        <w:tc>
+          <w:tcPr>
+            <w:tcW w:w="0" w:type="auto"/>
+            <w:tcBorders>
+              <w:top w:val="single" w:sz="8" w:space="0" w:color="000000"/>
+              <w:left w:val="single" w:sz="8" w:space="0" w:color="000000"/>
+              <w:bottom w:val="single" w:sz="8" w:space="0" w:color="000000"/>
+              <w:right w:val="single" w:sz="8" w:space="0" w:color="000000"/>
+            </w:tcBorders>
+            <w:tcMar>
+              <w:top w:w="100" w:type="dxa"/>
+              <w:left w:w="100" w:type="dxa"/>
+              <w:bottom w:w="100" w:type="dxa"/>
+              <w:right w:w="100" w:type="dxa"/>
+            </w:tcMar>
+            <w:hideMark/>
+          </w:tcPr>
+          <w:p>
+            <w:pPr>
+              <w:spacing w:after="0" w:line="240" w:lineRule="auto"/>
+              <w:rPr>
+                <w:rFonts w:ascii="Times New Roman" w:eastAsia="Times New Roman" w:hAnsi="Times New Roman" w:cs="Times New Roman"/>
+                <w:sz w:val="24"/>
+                <w:szCs w:val="24"/>
+                <w:lang w:eastAsia="en-GB"/>
+              </w:rPr>
+            </w:pPr>
+            <w:r>
+              <w:rPr>
+                <w:rFonts w:ascii="Cambria" w:eastAsia="Times New Roman" w:hAnsi="Cambria" w:cs="Times New Roman"/>
+                <w:color w:val="000000"/>
+                <w:lang w:eastAsia="en-GB"/>
+              </w:rPr>
+              <w:t>orange</w:t>
+            </w:r>
+          </w:p>
+        </w:tc>
+        <w:tc>
+          <w:tcPr>
+            <w:tcW w:w="0" w:type="auto"/>
+            <w:tcBorders>
+              <w:top w:val="single" w:sz="8" w:space="0" w:color="000000"/>
+              <w:left w:val="single" w:sz="8" w:space="0" w:color="000000"/>
+              <w:bottom w:val="single" w:sz="8" w:space="0" w:color="000000"/>
+              <w:right w:val="single" w:sz="8" w:space="0" w:color="000000"/>
+            </w:tcBorders>
+            <w:tcMar>
+              <w:top w:w="100" w:type="dxa"/>
+              <w:left w:w="100" w:type="dxa"/>
+              <w:bottom w:w="100" w:type="dxa"/>
+              <w:right w:w="100" w:type="dxa"/>
+            </w:tcMar>
+          </w:tcPr>
+          <w:p>
+            <w:pPr>
+              <w:spacing w:after="0" w:line="240" w:lineRule="auto"/>
+              <w:rPr>
+                <w:rFonts w:ascii="Times New Roman" w:eastAsia="Times New Roman" w:hAnsi="Times New Roman" w:cs="Times New Roman"/>
+                <w:sz w:val="24"/>
+                <w:szCs w:val="24"/>
+                <w:lang w:eastAsia="en-GB"/>
+              </w:rPr>
+            </w:pPr>
+          </w:p>
+        </w:tc>
+        <w:tc>
+          <w:tcPr>
+            <w:tcW w:w="0" w:type="auto"/>
+            <w:tcBorders>
+              <w:top w:val="single" w:sz="8" w:space="0" w:color="000000"/>
+              <w:left w:val="single" w:sz="8" w:space="0" w:color="000000"/>
+              <w:bottom w:val="single" w:sz="8" w:space="0" w:color="000000"/>
+              <w:right w:val="single" w:sz="8" w:space="0" w:color="000000"/>
+            </w:tcBorders>
+            <w:tcMar>
+              <w:top w:w="100" w:type="dxa"/>
+              <w:left w:w="100" w:type="dxa"/>
+              <w:bottom w:w="100" w:type="dxa"/>
+              <w:right w:w="100" w:type="dxa"/>
+            </w:tcMar>
+          </w:tcPr>
+          <w:p>
+            <w:pPr>
+              <w:spacing w:after="0" w:line="240" w:lineRule="auto"/>
+              <w:rPr>
+                <w:rFonts w:ascii="Times New Roman" w:eastAsia="Times New Roman" w:hAnsi="Times New Roman" w:cs="Times New Roman"/>
+                <w:sz w:val="24"/>
+                <w:szCs w:val="24"/>
+                <w:lang w:eastAsia="en-GB"/>
+              </w:rPr>
+            </w:pPr>
+          </w:p>
+        </w:tc>
+        <w:tc>
+          <w:tcPr>
+            <w:tcW w:w="0" w:type="auto"/>
+            <w:tcBorders>
+              <w:top w:val="single" w:sz="8" w:space="0" w:color="000000"/>
+              <w:left w:val="single" w:sz="8" w:space="0" w:color="000000"/>
+              <w:bottom w:val="single" w:sz="8" w:space="0" w:color="000000"/>
+              <w:right w:val="single" w:sz="8" w:space="0" w:color="000000"/>
+            </w:tcBorders>
+            <w:tcMar>
+              <w:top w:w="100" w:type="dxa"/>
+              <w:left w:w="100" w:type="dxa"/>
+              <w:bottom w:w="100" w:type="dxa"/>
+              <w:right w:w="100" w:type="dxa"/>
+            </w:tcMar>
+          </w:tcPr>
+          <w:p>
+            <w:pPr>
+              <w:spacing w:after="0" w:line="240" w:lineRule="auto"/>
+              <w:rPr>
+                <w:rFonts w:ascii="Times New Roman" w:eastAsia="Times New Roman" w:hAnsi="Times New Roman" w:cs="Times New Roman"/>
+                <w:sz w:val="24"/>
+                <w:szCs w:val="24"/>
+                <w:lang w:eastAsia="en-GB"/>
+              </w:rPr>
+            </w:pPr>
+          </w:p>
+        </w:tc>
+      </w:tr>
+      <w:tr>
+        <w:tc>
+          <w:tcPr>
+            <w:tcW w:w="0" w:type="auto"/>
+            <w:tcBorders>
+              <w:top w:val="single" w:sz="8" w:space="0" w:color="000000"/>
+              <w:left w:val="single" w:sz="8" w:space="0" w:color="000000"/>
+              <w:bottom w:val="single" w:sz="8" w:space="0" w:color="000000"/>
+              <w:right w:val="single" w:sz="8" w:space="0" w:color="000000"/>
+            </w:tcBorders>
+            <w:tcMar>
+              <w:top w:w="100" w:type="dxa"/>
+              <w:left w:w="100" w:type="dxa"/>
+              <w:bottom w:w="100" w:type="dxa"/>
+              <w:right w:w="100" w:type="dxa"/>
+            </w:tcMar>
+            <w:hideMark/>
+          </w:tcPr>
+          <w:p>
+            <w:pPr>
+              <w:spacing w:after="0" w:line="240" w:lineRule="auto"/>
+              <w:rPr>
+                <w:rFonts w:ascii="Times New Roman" w:eastAsia="Times New Roman" w:hAnsi="Times New Roman" w:cs="Times New Roman"/>
+                <w:sz w:val="24"/>
+                <w:szCs w:val="24"/>
+                <w:lang w:eastAsia="en-GB"/>
+              </w:rPr>
+            </w:pPr>
+            <w:r>
+              <w:rPr>
+                <w:rFonts w:ascii="Cambria" w:eastAsia="Times New Roman" w:hAnsi="Cambria" w:cs="Times New Roman"/>
+                <w:color w:val="000000"/>
+                <w:lang w:eastAsia="en-GB"/>
+              </w:rPr>
+              <w:t>pink</w:t>
+            </w:r>
+          </w:p>
+        </w:tc>
+        <w:tc>
+          <w:tcPr>
+            <w:tcW w:w="0" w:type="auto"/>
+            <w:tcBorders>
+              <w:top w:val="single" w:sz="8" w:space="0" w:color="000000"/>
+              <w:left w:val="single" w:sz="8" w:space="0" w:color="000000"/>
+              <w:bottom w:val="single" w:sz="8" w:space="0" w:color="000000"/>
+              <w:right w:val="single" w:sz="8" w:space="0" w:color="000000"/>
+            </w:tcBorders>
+            <w:tcMar>
+              <w:top w:w="100" w:type="dxa"/>
+              <w:left w:w="100" w:type="dxa"/>
+              <w:bottom w:w="100" w:type="dxa"/>
+              <w:right w:w="100" w:type="dxa"/>
+            </w:tcMar>
+          </w:tcPr>
+          <w:p>
+            <w:pPr>
+              <w:spacing w:after="0" w:line="240" w:lineRule="auto"/>
+              <w:rPr>
+                <w:rFonts w:ascii="Times New Roman" w:eastAsia="Times New Roman" w:hAnsi="Times New Roman" w:cs="Times New Roman"/>
+                <w:sz w:val="24"/>
+                <w:szCs w:val="24"/>
+                <w:lang w:eastAsia="en-GB"/>
+              </w:rPr>
+            </w:pPr>
+          </w:p>
+        </w:tc>
+        <w:tc>
+          <w:tcPr>
+            <w:tcW w:w="0" w:type="auto"/>
+            <w:tcBorders>
+              <w:top w:val="single" w:sz="8" w:space="0" w:color="000000"/>
+              <w:left w:val="single" w:sz="8" w:space="0" w:color="000000"/>
+              <w:bottom w:val="single" w:sz="8" w:space="0" w:color="000000"/>
+              <w:right w:val="single" w:sz="8" w:space="0" w:color="000000"/>
+            </w:tcBorders>
+            <w:tcMar>
+              <w:top w:w="100" w:type="dxa"/>
+              <w:left w:w="100" w:type="dxa"/>
+              <w:bottom w:w="100" w:type="dxa"/>
+              <w:right w:w="100" w:type="dxa"/>
+            </w:tcMar>
+          </w:tcPr>
+          <w:p>
+            <w:pPr>
+              <w:spacing w:after="0" w:line="240" w:lineRule="auto"/>
+              <w:rPr>
+                <w:rFonts w:ascii="Times New Roman" w:eastAsia="Times New Roman" w:hAnsi="Times New Roman" w:cs="Times New Roman"/>
+                <w:sz w:val="24"/>
+                <w:szCs w:val="24"/>
+                <w:lang w:eastAsia="en-GB"/>
+              </w:rPr>
+            </w:pPr>
+          </w:p>
+        </w:tc>
+        <w:tc>
+          <w:tcPr>
+            <w:tcW w:w="0" w:type="auto"/>
+            <w:tcBorders>
+              <w:top w:val="single" w:sz="8" w:space="0" w:color="000000"/>
+              <w:left w:val="single" w:sz="8" w:space="0" w:color="000000"/>
+              <w:bottom w:val="single" w:sz="8" w:space="0" w:color="000000"/>
+              <w:right w:val="single" w:sz="8" w:space="0" w:color="000000"/>
+            </w:tcBorders>
+            <w:tcMar>
+              <w:top w:w="100" w:type="dxa"/>
+              <w:left w:w="100" w:type="dxa"/>
+              <w:bottom w:w="100" w:type="dxa"/>
+              <w:right w:w="100" w:type="dxa"/>
+            </w:tcMar>
+          </w:tcPr>
+          <w:p>
+            <w:pPr>
+              <w:spacing w:after="0" w:line="240" w:lineRule="auto"/>
+              <w:rPr>
+                <w:rFonts w:ascii="Times New Roman" w:eastAsia="Times New Roman" w:hAnsi="Times New Roman" w:cs="Times New Roman"/>
+                <w:sz w:val="24"/>
+                <w:szCs w:val="24"/>
+                <w:lang w:eastAsia="en-GB"/>
+              </w:rPr>
+            </w:pPr>
+          </w:p>
+        </w:tc>
+      </w:tr>
+      <w:tr>
+        <w:tc>
+          <w:tcPr>
+            <w:tcW w:w="0" w:type="auto"/>
+            <w:tcBorders>
+              <w:top w:val="single" w:sz="8" w:space="0" w:color="000000"/>
+              <w:left w:val="single" w:sz="8" w:space="0" w:color="000000"/>
+              <w:bottom w:val="single" w:sz="8" w:space="0" w:color="000000"/>
+              <w:right w:val="single" w:sz="8" w:space="0" w:color="000000"/>
+            </w:tcBorders>
+            <w:tcMar>
+              <w:top w:w="100" w:type="dxa"/>
+              <w:left w:w="100" w:type="dxa"/>
+              <w:bottom w:w="100" w:type="dxa"/>
+              <w:right w:w="100" w:type="dxa"/>
+            </w:tcMar>
+            <w:hideMark/>
+          </w:tcPr>
+          <w:p>
+            <w:pPr>
+              <w:spacing w:after="0" w:line="240" w:lineRule="auto"/>
+              <w:rPr>
+                <w:rFonts w:ascii="Times New Roman" w:eastAsia="Times New Roman" w:hAnsi="Times New Roman" w:cs="Times New Roman"/>
+                <w:sz w:val="24"/>
+                <w:szCs w:val="24"/>
+                <w:lang w:eastAsia="en-GB"/>
+              </w:rPr>
+            </w:pPr>
+            <w:r>
+              <w:rPr>
+                <w:rFonts w:ascii="Cambria" w:eastAsia="Times New Roman" w:hAnsi="Cambria" w:cs="Times New Roman"/>
+                <w:color w:val="000000"/>
+                <w:lang w:eastAsia="en-GB"/>
+              </w:rPr>
+              <w:t>red</w:t>
+            </w:r>
+          </w:p>
+        </w:tc>
+        <w:tc>
+          <w:tcPr>
+            <w:tcW w:w="0" w:type="auto"/>
+            <w:tcBorders>
+              <w:top w:val="single" w:sz="8" w:space="0" w:color="000000"/>
+              <w:left w:val="single" w:sz="8" w:space="0" w:color="000000"/>
+              <w:bottom w:val="single" w:sz="8" w:space="0" w:color="000000"/>
+              <w:right w:val="single" w:sz="8" w:space="0" w:color="000000"/>
+            </w:tcBorders>
+            <w:tcMar>
+              <w:top w:w="100" w:type="dxa"/>
+              <w:left w:w="100" w:type="dxa"/>
+              <w:bottom w:w="100" w:type="dxa"/>
+              <w:right w:w="100" w:type="dxa"/>
+            </w:tcMar>
+          </w:tcPr>
+          <w:p>
+            <w:pPr>
+              <w:spacing w:after="0" w:line="240" w:lineRule="auto"/>
+              <w:rPr>
+                <w:rFonts w:ascii="Times New Roman" w:eastAsia="Times New Roman" w:hAnsi="Times New Roman" w:cs="Times New Roman"/>
+                <w:sz w:val="24"/>
+                <w:szCs w:val="24"/>
+                <w:lang w:eastAsia="en-GB"/>
+              </w:rPr>
+            </w:pPr>
+          </w:p>
+        </w:tc>
+        <w:tc>
+          <w:tcPr>
+            <w:tcW w:w="0" w:type="auto"/>
+            <w:tcBorders>
+              <w:top w:val="single" w:sz="8" w:space="0" w:color="000000"/>
+              <w:left w:val="single" w:sz="8" w:space="0" w:color="000000"/>
+              <w:bottom w:val="single" w:sz="8" w:space="0" w:color="000000"/>
+              <w:right w:val="single" w:sz="8" w:space="0" w:color="000000"/>
+            </w:tcBorders>
+            <w:tcMar>
+              <w:top w:w="100" w:type="dxa"/>
+              <w:left w:w="100" w:type="dxa"/>
+              <w:bottom w:w="100" w:type="dxa"/>
+              <w:right w:w="100" w:type="dxa"/>
+            </w:tcMar>
+          </w:tcPr>
+          <w:p>
+            <w:pPr>
+              <w:spacing w:after="0" w:line="240" w:lineRule="auto"/>
+              <w:rPr>
+                <w:rFonts w:ascii="Times New Roman" w:eastAsia="Times New Roman" w:hAnsi="Times New Roman" w:cs="Times New Roman"/>
+                <w:sz w:val="24"/>
+                <w:szCs w:val="24"/>
+                <w:lang w:eastAsia="en-GB"/>
+              </w:rPr>
+            </w:pPr>
+          </w:p>
+        </w:tc>
+        <w:tc>
+          <w:tcPr>
+            <w:tcW w:w="0" w:type="auto"/>
+            <w:tcBorders>
+              <w:top w:val="single" w:sz="8" w:space="0" w:color="000000"/>
+              <w:left w:val="single" w:sz="8" w:space="0" w:color="000000"/>
+              <w:bottom w:val="single" w:sz="8" w:space="0" w:color="000000"/>
+              <w:right w:val="single" w:sz="8" w:space="0" w:color="000000"/>
+            </w:tcBorders>
+            <w:tcMar>
+              <w:top w:w="100" w:type="dxa"/>
+              <w:left w:w="100" w:type="dxa"/>
+              <w:bottom w:w="100" w:type="dxa"/>
+              <w:right w:w="100" w:type="dxa"/>
+            </w:tcMar>
+          </w:tcPr>
+          <w:p>
+            <w:pPr>
+              <w:spacing w:after="0" w:line="240" w:lineRule="auto"/>
+              <w:rPr>
+                <w:rFonts w:ascii="Times New Roman" w:eastAsia="Times New Roman" w:hAnsi="Times New Roman" w:cs="Times New Roman"/>
+                <w:sz w:val="24"/>
+                <w:szCs w:val="24"/>
+                <w:lang w:eastAsia="en-GB"/>
+              </w:rPr>
+            </w:pPr>
+          </w:p>
+        </w:tc>
+      </w:tr>
+      <w:tr>
+        <w:tc>
+          <w:tcPr>
+            <w:tcW w:w="0" w:type="auto"/>
+            <w:tcBorders>
+              <w:top w:val="single" w:sz="8" w:space="0" w:color="000000"/>
+              <w:left w:val="single" w:sz="8" w:space="0" w:color="000000"/>
+              <w:bottom w:val="single" w:sz="8" w:space="0" w:color="000000"/>
+              <w:right w:val="single" w:sz="8" w:space="0" w:color="000000"/>
+            </w:tcBorders>
+            <w:tcMar>
+              <w:top w:w="100" w:type="dxa"/>
+              <w:left w:w="100" w:type="dxa"/>
+              <w:bottom w:w="100" w:type="dxa"/>
+              <w:right w:w="100" w:type="dxa"/>
+            </w:tcMar>
+            <w:hideMark/>
+          </w:tcPr>
+          <w:p>
+            <w:pPr>
+              <w:spacing w:after="0" w:line="240" w:lineRule="auto"/>
+              <w:rPr>
+                <w:rFonts w:ascii="Times New Roman" w:eastAsia="Times New Roman" w:hAnsi="Times New Roman" w:cs="Times New Roman"/>
+                <w:sz w:val="24"/>
+                <w:szCs w:val="24"/>
+                <w:lang w:eastAsia="en-GB"/>
+              </w:rPr>
+            </w:pPr>
+            <w:r>
+              <w:rPr>
+                <w:rFonts w:ascii="Cambria" w:eastAsia="Times New Roman" w:hAnsi="Cambria" w:cs="Times New Roman"/>
+                <w:color w:val="000000"/>
+                <w:lang w:eastAsia="en-GB"/>
+              </w:rPr>
+              <w:t>blue</w:t>
+            </w:r>
+          </w:p>
+        </w:tc>
+        <w:tc>
+          <w:tcPr>
+            <w:tcW w:w="0" w:type="auto"/>
+            <w:tcBorders>
+              <w:top w:val="single" w:sz="8" w:space="0" w:color="000000"/>
+              <w:left w:val="single" w:sz="8" w:space="0" w:color="000000"/>
+              <w:bottom w:val="single" w:sz="8" w:space="0" w:color="000000"/>
+              <w:right w:val="single" w:sz="8" w:space="0" w:color="000000"/>
+            </w:tcBorders>
+            <w:tcMar>
+              <w:top w:w="100" w:type="dxa"/>
+              <w:left w:w="100" w:type="dxa"/>
+              <w:bottom w:w="100" w:type="dxa"/>
+              <w:right w:w="100" w:type="dxa"/>
+            </w:tcMar>
+          </w:tcPr>
+          <w:p>
+            <w:pPr>
+              <w:spacing w:after="0" w:line="240" w:lineRule="auto"/>
+              <w:rPr>
+                <w:rFonts w:ascii="Cambria" w:eastAsia="Times New Roman" w:hAnsi="Cambria" w:cstheme="minorHAnsi"/>
+                <w:lang w:eastAsia="en-GB"/>
+              </w:rPr>
+            </w:pPr>
+          </w:p>
+        </w:tc>
+        <w:tc>
+          <w:tcPr>
+            <w:tcW w:w="0" w:type="auto"/>
+            <w:tcBorders>
+              <w:top w:val="single" w:sz="8" w:space="0" w:color="000000"/>
+              <w:left w:val="single" w:sz="8" w:space="0" w:color="000000"/>
+              <w:bottom w:val="single" w:sz="8" w:space="0" w:color="000000"/>
+              <w:right w:val="single" w:sz="8" w:space="0" w:color="000000"/>
+            </w:tcBorders>
+            <w:tcMar>
+              <w:top w:w="100" w:type="dxa"/>
+              <w:left w:w="100" w:type="dxa"/>
+              <w:bottom w:w="100" w:type="dxa"/>
+              <w:right w:w="100" w:type="dxa"/>
+            </w:tcMar>
+          </w:tcPr>
+          <w:p>
+            <w:pPr>
+              <w:spacing w:after="0" w:line="240" w:lineRule="auto"/>
+              <w:rPr>
+                <w:rFonts w:ascii="Cambria" w:eastAsia="Times New Roman" w:hAnsi="Cambria" w:cstheme="minorHAnsi"/>
+                <w:lang w:eastAsia="en-GB"/>
+              </w:rPr>
+            </w:pPr>
+          </w:p>
+        </w:tc>
+        <w:tc>
+          <w:tcPr>
+            <w:tcW w:w="0" w:type="auto"/>
+            <w:tcBorders>
+              <w:top w:val="single" w:sz="8" w:space="0" w:color="000000"/>
+              <w:left w:val="single" w:sz="8" w:space="0" w:color="000000"/>
+              <w:bottom w:val="single" w:sz="8" w:space="0" w:color="000000"/>
+              <w:right w:val="single" w:sz="8" w:space="0" w:color="000000"/>
+            </w:tcBorders>
+            <w:tcMar>
+              <w:top w:w="100" w:type="dxa"/>
+              <w:left w:w="100" w:type="dxa"/>
+              <w:bottom w:w="100" w:type="dxa"/>
+              <w:right w:w="100" w:type="dxa"/>
+            </w:tcMar>
+          </w:tcPr>
+          <w:p>
+            <w:pPr>
+              <w:spacing w:after="0" w:line="240" w:lineRule="auto"/>
+              <w:rPr>
+                <w:rFonts w:ascii="Cambria" w:eastAsia="Times New Roman" w:hAnsi="Cambria" w:cs="Times New Roman"/>
+                <w:lang w:eastAsia="en-GB"/>
+              </w:rPr>
+            </w:pPr>
+          </w:p>
+        </w:tc>
+      </w:tr>
+      <w:tr>
+        <w:tc>
+          <w:tcPr>
+            <w:tcW w:w="0" w:type="auto"/>
+            <w:tcBorders>
+              <w:top w:val="single" w:sz="8" w:space="0" w:color="000000"/>
+              <w:left w:val="single" w:sz="8" w:space="0" w:color="000000"/>
+              <w:bottom w:val="single" w:sz="8" w:space="0" w:color="000000"/>
+              <w:right w:val="single" w:sz="8" w:space="0" w:color="000000"/>
+            </w:tcBorders>
+            <w:tcMar>
+              <w:top w:w="100" w:type="dxa"/>
+              <w:left w:w="100" w:type="dxa"/>
+              <w:bottom w:w="100" w:type="dxa"/>
+              <w:right w:w="100" w:type="dxa"/>
+            </w:tcMar>
+            <w:hideMark/>
+          </w:tcPr>
+          <w:p>
+            <w:pPr>
+              <w:spacing w:after="0" w:line="240" w:lineRule="auto"/>
+              <w:rPr>
+                <w:rFonts w:ascii="Times New Roman" w:eastAsia="Times New Roman" w:hAnsi="Times New Roman" w:cs="Times New Roman"/>
+                <w:sz w:val="24"/>
+                <w:szCs w:val="24"/>
+                <w:lang w:eastAsia="en-GB"/>
+              </w:rPr>
+            </w:pPr>
+            <w:r>
+              <w:rPr>
+                <w:rFonts w:ascii="Cambria" w:eastAsia="Times New Roman" w:hAnsi="Cambria" w:cs="Times New Roman"/>
+                <w:color w:val="000000"/>
+                <w:lang w:eastAsia="en-GB"/>
+              </w:rPr>
+              <w:t>violet</w:t>
+            </w:r>
+          </w:p>
+        </w:tc>
+        <w:tc>
+          <w:tcPr>
+            <w:tcW w:w="0" w:type="auto"/>
+            <w:tcBorders>
+              <w:top w:val="single" w:sz="8" w:space="0" w:color="000000"/>
+              <w:left w:val="single" w:sz="8" w:space="0" w:color="000000"/>
+              <w:bottom w:val="single" w:sz="8" w:space="0" w:color="000000"/>
+              <w:right w:val="single" w:sz="8" w:space="0" w:color="000000"/>
+            </w:tcBorders>
+            <w:tcMar>
+              <w:top w:w="100" w:type="dxa"/>
+              <w:left w:w="100" w:type="dxa"/>
+              <w:bottom w:w="100" w:type="dxa"/>
+              <w:right w:w="100" w:type="dxa"/>
+            </w:tcMar>
+          </w:tcPr>
+          <w:p>
+            <w:pPr>
+              <w:spacing w:after="0" w:line="240" w:lineRule="auto"/>
+              <w:rPr>
+                <w:rFonts w:ascii="Cambria" w:eastAsia="Times New Roman" w:hAnsi="Cambria" w:cs="Times New Roman"/>
+                <w:lang w:eastAsia="en-GB"/>
+              </w:rPr>
+            </w:pPr>
+          </w:p>
+        </w:tc>
+        <w:tc>
+          <w:tcPr>
+            <w:tcW w:w="0" w:type="auto"/>
+            <w:tcBorders>
+              <w:top w:val="single" w:sz="8" w:space="0" w:color="000000"/>
+              <w:left w:val="single" w:sz="8" w:space="0" w:color="000000"/>
+              <w:bottom w:val="single" w:sz="8" w:space="0" w:color="000000"/>
+              <w:right w:val="single" w:sz="8" w:space="0" w:color="000000"/>
+            </w:tcBorders>
+            <w:tcMar>
+              <w:top w:w="100" w:type="dxa"/>
+              <w:left w:w="100" w:type="dxa"/>
+              <w:bottom w:w="100" w:type="dxa"/>
+              <w:right w:w="100" w:type="dxa"/>
+            </w:tcMar>
+          </w:tcPr>
+          <w:p>
+            <w:pPr>
+              <w:spacing w:after="0" w:line="240" w:lineRule="auto"/>
+              <w:rPr>
+                <w:rFonts w:ascii="Cambria" w:eastAsia="Times New Roman" w:hAnsi="Cambria" w:cs="Times New Roman"/>
+                <w:lang w:eastAsia="en-GB"/>
+              </w:rPr>
+            </w:pPr>
+          </w:p>
+        </w:tc>
+        <w:tc>
+          <w:tcPr>
+            <w:tcW w:w="0" w:type="auto"/>
+            <w:tcBorders>
+              <w:top w:val="single" w:sz="8" w:space="0" w:color="000000"/>
+              <w:left w:val="single" w:sz="8" w:space="0" w:color="000000"/>
+              <w:bottom w:val="single" w:sz="8" w:space="0" w:color="000000"/>
+              <w:right w:val="single" w:sz="8" w:space="0" w:color="000000"/>
+            </w:tcBorders>
+            <w:tcMar>
+              <w:top w:w="100" w:type="dxa"/>
+              <w:left w:w="100" w:type="dxa"/>
+              <w:bottom w:w="100" w:type="dxa"/>
+              <w:right w:w="100" w:type="dxa"/>
+            </w:tcMar>
+          </w:tcPr>
+          <w:p>
+            <w:pPr>
+              <w:spacing w:after="0" w:line="240" w:lineRule="auto"/>
+              <w:rPr>
+                <w:rFonts w:ascii="Cambria" w:eastAsia="Times New Roman" w:hAnsi="Cambria" w:cs="Times New Roman"/>
+                <w:lang w:eastAsia="en-GB"/>
+              </w:rPr>
+            </w:pPr>
+          </w:p>
+        </w:tc>
+      </w:tr>
+      <w:tr>
+        <w:tc>
+          <w:tcPr>
+            <w:tcW w:w="0" w:type="auto"/>
+            <w:tcBorders>
+              <w:top w:val="single" w:sz="8" w:space="0" w:color="000000"/>
+              <w:left w:val="single" w:sz="8" w:space="0" w:color="000000"/>
+              <w:bottom w:val="single" w:sz="8" w:space="0" w:color="000000"/>
+              <w:right w:val="single" w:sz="8" w:space="0" w:color="000000"/>
+            </w:tcBorders>
+            <w:tcMar>
+              <w:top w:w="100" w:type="dxa"/>
+              <w:left w:w="100" w:type="dxa"/>
+              <w:bottom w:w="100" w:type="dxa"/>
+              <w:right w:w="100" w:type="dxa"/>
+            </w:tcMar>
+            <w:hideMark/>
+          </w:tcPr>
+          <w:p>
+            <w:pPr>
+              <w:spacing w:after="0" w:line="240" w:lineRule="auto"/>
+              <w:rPr>
+                <w:rFonts w:ascii="Times New Roman" w:eastAsia="Times New Roman" w:hAnsi="Times New Roman" w:cs="Times New Roman"/>
+                <w:sz w:val="24"/>
+                <w:szCs w:val="24"/>
+                <w:lang w:eastAsia="en-GB"/>
+              </w:rPr>
+            </w:pPr>
+            <w:r>
+              <w:rPr>
+                <w:rFonts w:ascii="Cambria" w:eastAsia="Times New Roman" w:hAnsi="Cambria" w:cs="Times New Roman"/>
+                <w:color w:val="000000"/>
+                <w:lang w:eastAsia="en-GB"/>
+              </w:rPr>
+              <w:t>yellow</w:t>
+            </w:r>
+          </w:p>
+        </w:tc>
+        <w:tc>
+          <w:tcPr>
+            <w:tcW w:w="0" w:type="auto"/>
+            <w:tcBorders>
+              <w:top w:val="single" w:sz="8" w:space="0" w:color="000000"/>
+              <w:left w:val="single" w:sz="8" w:space="0" w:color="000000"/>
+              <w:bottom w:val="single" w:sz="8" w:space="0" w:color="000000"/>
+              <w:right w:val="single" w:sz="8" w:space="0" w:color="000000"/>
+            </w:tcBorders>
+            <w:tcMar>
+              <w:top w:w="100" w:type="dxa"/>
+              <w:left w:w="100" w:type="dxa"/>
+              <w:bottom w:w="100" w:type="dxa"/>
+              <w:right w:w="100" w:type="dxa"/>
+            </w:tcMar>
+            <w:hideMark/>
+          </w:tcPr>
+          <w:p>
+            <w:pPr>
+              <w:spacing w:after="0" w:line="240" w:lineRule="auto"/>
+              <w:rPr>
+                <w:rFonts w:ascii="Cambria" w:eastAsia="Times New Roman" w:hAnsi="Cambria" w:cs="Times New Roman"/>
+                <w:lang w:eastAsia="en-GB"/>
+              </w:rPr>
+            </w:pPr>
+          </w:p>
+        </w:tc>
+        <w:tc>
+          <w:tcPr>
+            <w:tcW w:w="0" w:type="auto"/>
+            <w:tcBorders>
+              <w:top w:val="single" w:sz="8" w:space="0" w:color="000000"/>
+              <w:left w:val="single" w:sz="8" w:space="0" w:color="000000"/>
+              <w:bottom w:val="single" w:sz="8" w:space="0" w:color="000000"/>
+              <w:right w:val="single" w:sz="8" w:space="0" w:color="000000"/>
+            </w:tcBorders>
+            <w:tcMar>
+              <w:top w:w="100" w:type="dxa"/>
+              <w:left w:w="100" w:type="dxa"/>
+              <w:bottom w:w="100" w:type="dxa"/>
+              <w:right w:w="100" w:type="dxa"/>
+            </w:tcMar>
+            <w:hideMark/>
+          </w:tcPr>
+          <w:p>
+            <w:pPr>
+              <w:spacing w:after="0" w:line="240" w:lineRule="auto"/>
+              <w:rPr>
+                <w:rFonts w:ascii="Cambria" w:eastAsia="Times New Roman" w:hAnsi="Cambria" w:cs="Times New Roman"/>
+                <w:lang w:eastAsia="en-GB"/>
+              </w:rPr>
+            </w:pPr>
+          </w:p>
+        </w:tc>
+        <w:tc>
+          <w:tcPr>
+            <w:tcW w:w="0" w:type="auto"/>
+            <w:tcBorders>
+              <w:top w:val="single" w:sz="8" w:space="0" w:color="000000"/>
+              <w:left w:val="single" w:sz="8" w:space="0" w:color="000000"/>
+              <w:bottom w:val="single" w:sz="8" w:space="0" w:color="000000"/>
+              <w:right w:val="single" w:sz="8" w:space="0" w:color="000000"/>
+            </w:tcBorders>
+            <w:tcMar>
+              <w:top w:w="100" w:type="dxa"/>
+              <w:left w:w="100" w:type="dxa"/>
+              <w:bottom w:w="100" w:type="dxa"/>
+              <w:right w:w="100" w:type="dxa"/>
+            </w:tcMar>
+            <w:hideMark/>
+          </w:tcPr>
+          <w:p>
+            <w:pPr>
+              <w:spacing w:after="0" w:line="240" w:lineRule="auto"/>
+              <w:rPr>
+                <w:rFonts w:ascii="Cambria" w:eastAsia="Times New Roman" w:hAnsi="Cambria" w:cs="Times New Roman"/>
+                <w:lang w:eastAsia="en-GB"/>
+              </w:rPr>
+            </w:pPr>
+          </w:p>
+        </w:tc>
+      </w:tr>
+      <w:tr>
+        <w:tc>
+          <w:tcPr>
+            <w:tcW w:w="0" w:type="auto"/>
+            <w:tcBorders>
+              <w:top w:val="single" w:sz="8" w:space="0" w:color="000000"/>
+              <w:left w:val="single" w:sz="8" w:space="0" w:color="000000"/>
+              <w:bottom w:val="single" w:sz="8" w:space="0" w:color="000000"/>
+              <w:right w:val="single" w:sz="8" w:space="0" w:color="000000"/>
+            </w:tcBorders>
+            <w:tcMar>
+              <w:top w:w="100" w:type="dxa"/>
+              <w:left w:w="100" w:type="dxa"/>
+              <w:bottom w:w="100" w:type="dxa"/>
+              <w:right w:w="100" w:type="dxa"/>
+            </w:tcMar>
+            <w:hideMark/>
+          </w:tcPr>
+          <w:p>
+            <w:pPr>
+              <w:spacing w:after="0" w:line="240" w:lineRule="auto"/>
+              <w:rPr>
+                <w:rFonts w:ascii="Times New Roman" w:eastAsia="Times New Roman" w:hAnsi="Times New Roman" w:cs="Times New Roman"/>
+                <w:sz w:val="24"/>
+                <w:szCs w:val="24"/>
+                <w:lang w:eastAsia="en-GB"/>
+              </w:rPr>
+            </w:pPr>
+            <w:r>
+              <w:rPr>
+                <w:rFonts w:ascii="Cambria" w:eastAsia="Times New Roman" w:hAnsi="Cambria" w:cs="Times New Roman"/>
+                <w:color w:val="000000"/>
+                <w:lang w:eastAsia="en-GB"/>
+              </w:rPr>
+              <w:t>grey</w:t>
+            </w:r>
+          </w:p>
+        </w:tc>
+        <w:tc>
+          <w:tcPr>
+            <w:tcW w:w="0" w:type="auto"/>
+            <w:tcBorders>
+              <w:top w:val="single" w:sz="8" w:space="0" w:color="000000"/>
+              <w:left w:val="single" w:sz="8" w:space="0" w:color="000000"/>
+              <w:bottom w:val="single" w:sz="8" w:space="0" w:color="000000"/>
+              <w:right w:val="single" w:sz="8" w:space="0" w:color="000000"/>
+            </w:tcBorders>
+            <w:tcMar>
+              <w:top w:w="100" w:type="dxa"/>
+              <w:left w:w="100" w:type="dxa"/>
+              <w:bottom w:w="100" w:type="dxa"/>
+              <w:right w:w="100" w:type="dxa"/>
+            </w:tcMar>
+            <w:hideMark/>
+          </w:tcPr>
+          <w:p>
+            <w:pPr>
+              <w:spacing w:after="0" w:line="240" w:lineRule="auto"/>
+              <w:rPr>
+                <w:rFonts w:ascii="Cambria" w:eastAsia="Times New Roman" w:hAnsi="Cambria" w:cs="Times New Roman"/>
+                <w:lang w:eastAsia="en-GB"/>
+              </w:rPr>
+            </w:pPr>
+          </w:p>
+        </w:tc>
+        <w:tc>
+          <w:tcPr>
+            <w:tcW w:w="0" w:type="auto"/>
+            <w:tcBorders>
+              <w:top w:val="single" w:sz="8" w:space="0" w:color="000000"/>
+              <w:left w:val="single" w:sz="8" w:space="0" w:color="000000"/>
+              <w:bottom w:val="single" w:sz="8" w:space="0" w:color="000000"/>
+              <w:right w:val="single" w:sz="8" w:space="0" w:color="000000"/>
+            </w:tcBorders>
+            <w:tcMar>
+              <w:top w:w="100" w:type="dxa"/>
+              <w:left w:w="100" w:type="dxa"/>
+              <w:bottom w:w="100" w:type="dxa"/>
+              <w:right w:w="100" w:type="dxa"/>
+            </w:tcMar>
+            <w:hideMark/>
+          </w:tcPr>
+          <w:p>
+            <w:pPr>
+              <w:spacing w:after="0" w:line="240" w:lineRule="auto"/>
+              <w:rPr>
+                <w:rFonts w:ascii="Cambria" w:eastAsia="Times New Roman" w:hAnsi="Cambria" w:cs="Times New Roman"/>
+                <w:lang w:eastAsia="en-GB"/>
+              </w:rPr>
+            </w:pPr>
+          </w:p>
+        </w:tc>
+        <w:tc>
+          <w:tcPr>
+            <w:tcW w:w="0" w:type="auto"/>
+            <w:tcBorders>
+              <w:top w:val="single" w:sz="8" w:space="0" w:color="000000"/>
+              <w:left w:val="single" w:sz="8" w:space="0" w:color="000000"/>
+              <w:bottom w:val="single" w:sz="8" w:space="0" w:color="000000"/>
+              <w:right w:val="single" w:sz="8" w:space="0" w:color="000000"/>
+            </w:tcBorders>
+            <w:tcMar>
+              <w:top w:w="100" w:type="dxa"/>
+              <w:left w:w="100" w:type="dxa"/>
+              <w:bottom w:w="100" w:type="dxa"/>
+              <w:right w:w="100" w:type="dxa"/>
+            </w:tcMar>
+            <w:hideMark/>
+          </w:tcPr>
+          <w:p>
+            <w:pPr>
+              <w:spacing w:after="0" w:line="240" w:lineRule="auto"/>
+              <w:rPr>
+                <w:rFonts w:ascii="Cambria" w:eastAsia="Times New Roman" w:hAnsi="Cambria" w:cs="Times New Roman"/>
+                <w:lang w:eastAsia="en-GB"/>
+              </w:rPr>
+            </w:pPr>
+          </w:p>
+        </w:tc>
+      </w:tr>
+    </w:tbl>
+    <w:p/>
+    <w:p>
+      <w:hyperlink r:id="rId4" w:history="1">
+        <w:r>
+          <w:rPr>
+            <w:rStyle w:val="Hyperlink"/>
+          </w:rPr>
+          <w:t>http://www.brucelindbloom.com/</w:t>
+        </w:r>
+      </w:hyperlink>
+    </w:p>
     <w:p>
       <w:bookmarkStart w:id="0" w:name="_GoBack"/>
       <w:bookmarkEnd w:id="0"/>
@@ -1655,6 +2683,17 @@
     <w:semiHidden/>
     <w:unhideWhenUsed/>
   </w:style>
+  <w:style w:type="character" w:styleId="Hyperlink">
+    <w:name w:val="Hyperlink"/>
+    <w:basedOn w:val="DefaultParagraphFont"/>
+    <w:uiPriority w:val="99"/>
+    <w:unhideWhenUsed/>
+    <w:rsid w:val="00AD337F"/>
+    <w:rPr>
+      <w:color w:val="0563C1" w:themeColor="hyperlink"/>
+      <w:u w:val="single"/>
+    </w:rPr>
+  </w:style>
 </w:styles>
 </file>
 

</xml_diff>

<commit_message>
some hopefully final edits for this version
</commit_message>
<xml_diff>
--- a/data/spectrometer_readings.docx
+++ b/data/spectrometer_readings.docx
@@ -4,7 +4,8 @@
   <w:body>
     <w:tbl>
       <w:tblPr>
-        <w:tblW w:w="9972" w:type="dxa"/>
+        <w:tblW w:w="8953" w:type="dxa"/>
+        <w:tblInd w:w="-10" w:type="dxa"/>
         <w:tblCellMar>
           <w:top w:w="15" w:type="dxa"/>
           <w:left w:w="15" w:type="dxa"/>
@@ -14,15 +15,19 @@
         <w:tblLook w:val="04A0" w:firstRow="1" w:lastRow="0" w:firstColumn="1" w:lastColumn="0" w:noHBand="0" w:noVBand="1"/>
       </w:tblPr>
       <w:tblGrid>
-        <w:gridCol w:w="2289"/>
-        <w:gridCol w:w="1964"/>
-        <w:gridCol w:w="1964"/>
-        <w:gridCol w:w="3755"/>
+        <w:gridCol w:w="1790"/>
+        <w:gridCol w:w="1791"/>
+        <w:gridCol w:w="1790"/>
+        <w:gridCol w:w="1791"/>
+        <w:gridCol w:w="1791"/>
       </w:tblGrid>
       <w:tr>
-        <w:tc>
-          <w:tcPr>
-            <w:tcW w:w="0" w:type="auto"/>
+        <w:trPr>
+          <w:trHeight w:val="258"/>
+        </w:trPr>
+        <w:tc>
+          <w:tcPr>
+            <w:tcW w:w="1790" w:type="dxa"/>
             <w:tcBorders>
               <w:top w:val="single" w:sz="8" w:space="0" w:color="000000"/>
               <w:left w:val="single" w:sz="8" w:space="0" w:color="000000"/>
@@ -59,7 +64,7 @@
         </w:tc>
         <w:tc>
           <w:tcPr>
-            <w:tcW w:w="0" w:type="auto"/>
+            <w:tcW w:w="1791" w:type="dxa"/>
             <w:tcBorders>
               <w:top w:val="single" w:sz="8" w:space="0" w:color="000000"/>
               <w:left w:val="single" w:sz="8" w:space="0" w:color="000000"/>
@@ -96,7 +101,7 @@
         </w:tc>
         <w:tc>
           <w:tcPr>
-            <w:tcW w:w="0" w:type="auto"/>
+            <w:tcW w:w="1790" w:type="dxa"/>
             <w:tcBorders>
               <w:top w:val="single" w:sz="8" w:space="0" w:color="000000"/>
               <w:left w:val="single" w:sz="8" w:space="0" w:color="000000"/>
@@ -133,7 +138,7 @@
         </w:tc>
         <w:tc>
           <w:tcPr>
-            <w:tcW w:w="0" w:type="auto"/>
+            <w:tcW w:w="1791" w:type="dxa"/>
             <w:tcBorders>
               <w:top w:val="single" w:sz="8" w:space="0" w:color="000000"/>
               <w:left w:val="single" w:sz="8" w:space="0" w:color="000000"/>
@@ -168,11 +173,43 @@
             </w:r>
           </w:p>
         </w:tc>
+        <w:tc>
+          <w:tcPr>
+            <w:tcW w:w="1791" w:type="dxa"/>
+            <w:tcBorders>
+              <w:top w:val="single" w:sz="8" w:space="0" w:color="000000"/>
+              <w:left w:val="single" w:sz="8" w:space="0" w:color="000000"/>
+              <w:bottom w:val="single" w:sz="8" w:space="0" w:color="000000"/>
+              <w:right w:val="single" w:sz="8" w:space="0" w:color="000000"/>
+            </w:tcBorders>
+          </w:tcPr>
+          <w:p>
+            <w:pPr>
+              <w:spacing w:after="0" w:line="240" w:lineRule="auto"/>
+              <w:rPr>
+                <w:rFonts w:ascii="Cambria" w:eastAsia="Times New Roman" w:hAnsi="Cambria" w:cs="Times New Roman"/>
+                <w:color w:val="000000"/>
+                <w:lang w:eastAsia="en-GB"/>
+              </w:rPr>
+            </w:pPr>
+            <w:r>
+              <w:rPr>
+                <w:rFonts w:ascii="Cambria" w:eastAsia="Times New Roman" w:hAnsi="Cambria" w:cs="Times New Roman"/>
+                <w:color w:val="000000"/>
+                <w:lang w:eastAsia="en-GB"/>
+              </w:rPr>
+              <w:t>cd/m square norm</w:t>
+            </w:r>
+          </w:p>
+        </w:tc>
       </w:tr>
       <w:tr>
-        <w:tc>
-          <w:tcPr>
-            <w:tcW w:w="0" w:type="auto"/>
+        <w:trPr>
+          <w:trHeight w:val="258"/>
+        </w:trPr>
+        <w:tc>
+          <w:tcPr>
+            <w:tcW w:w="1790" w:type="dxa"/>
             <w:tcBorders>
               <w:top w:val="single" w:sz="8" w:space="0" w:color="000000"/>
               <w:left w:val="single" w:sz="8" w:space="0" w:color="000000"/>
@@ -209,7 +246,7 @@
         </w:tc>
         <w:tc>
           <w:tcPr>
-            <w:tcW w:w="0" w:type="auto"/>
+            <w:tcW w:w="1791" w:type="dxa"/>
             <w:tcBorders>
               <w:top w:val="single" w:sz="8" w:space="0" w:color="000000"/>
               <w:left w:val="single" w:sz="8" w:space="0" w:color="000000"/>
@@ -246,7 +283,7 @@
         </w:tc>
         <w:tc>
           <w:tcPr>
-            <w:tcW w:w="0" w:type="auto"/>
+            <w:tcW w:w="1790" w:type="dxa"/>
             <w:tcBorders>
               <w:top w:val="single" w:sz="8" w:space="0" w:color="000000"/>
               <w:left w:val="single" w:sz="8" w:space="0" w:color="000000"/>
@@ -283,7 +320,7 @@
         </w:tc>
         <w:tc>
           <w:tcPr>
-            <w:tcW w:w="0" w:type="auto"/>
+            <w:tcW w:w="1791" w:type="dxa"/>
             <w:tcBorders>
               <w:top w:val="single" w:sz="8" w:space="0" w:color="000000"/>
               <w:left w:val="single" w:sz="8" w:space="0" w:color="000000"/>
@@ -318,11 +355,43 @@
             </w:r>
           </w:p>
         </w:tc>
+        <w:tc>
+          <w:tcPr>
+            <w:tcW w:w="1791" w:type="dxa"/>
+            <w:tcBorders>
+              <w:top w:val="single" w:sz="8" w:space="0" w:color="000000"/>
+              <w:left w:val="single" w:sz="8" w:space="0" w:color="000000"/>
+              <w:bottom w:val="single" w:sz="8" w:space="0" w:color="000000"/>
+              <w:right w:val="single" w:sz="8" w:space="0" w:color="000000"/>
+            </w:tcBorders>
+          </w:tcPr>
+          <w:p>
+            <w:pPr>
+              <w:spacing w:after="0" w:line="240" w:lineRule="auto"/>
+              <w:rPr>
+                <w:rFonts w:ascii="Cambria" w:eastAsia="Times New Roman" w:hAnsi="Cambria" w:cs="Times New Roman"/>
+                <w:color w:val="000000"/>
+                <w:lang w:eastAsia="en-GB"/>
+              </w:rPr>
+            </w:pPr>
+            <w:r>
+              <w:rPr>
+                <w:rFonts w:ascii="Cambria" w:eastAsia="Times New Roman" w:hAnsi="Cambria" w:cs="Times New Roman"/>
+                <w:color w:val="000000"/>
+                <w:lang w:eastAsia="en-GB"/>
+              </w:rPr>
+              <w:t>0.363</w:t>
+            </w:r>
+          </w:p>
+        </w:tc>
       </w:tr>
       <w:tr>
-        <w:tc>
-          <w:tcPr>
-            <w:tcW w:w="0" w:type="auto"/>
+        <w:trPr>
+          <w:trHeight w:val="258"/>
+        </w:trPr>
+        <w:tc>
+          <w:tcPr>
+            <w:tcW w:w="1790" w:type="dxa"/>
             <w:tcBorders>
               <w:top w:val="single" w:sz="8" w:space="0" w:color="000000"/>
               <w:left w:val="single" w:sz="8" w:space="0" w:color="000000"/>
@@ -359,7 +428,7 @@
         </w:tc>
         <w:tc>
           <w:tcPr>
-            <w:tcW w:w="0" w:type="auto"/>
+            <w:tcW w:w="1791" w:type="dxa"/>
             <w:tcBorders>
               <w:top w:val="single" w:sz="8" w:space="0" w:color="000000"/>
               <w:left w:val="single" w:sz="8" w:space="0" w:color="000000"/>
@@ -396,7 +465,7 @@
         </w:tc>
         <w:tc>
           <w:tcPr>
-            <w:tcW w:w="0" w:type="auto"/>
+            <w:tcW w:w="1790" w:type="dxa"/>
             <w:tcBorders>
               <w:top w:val="single" w:sz="8" w:space="0" w:color="000000"/>
               <w:left w:val="single" w:sz="8" w:space="0" w:color="000000"/>
@@ -433,7 +502,7 @@
         </w:tc>
         <w:tc>
           <w:tcPr>
-            <w:tcW w:w="0" w:type="auto"/>
+            <w:tcW w:w="1791" w:type="dxa"/>
             <w:tcBorders>
               <w:top w:val="single" w:sz="8" w:space="0" w:color="000000"/>
               <w:left w:val="single" w:sz="8" w:space="0" w:color="000000"/>
@@ -468,11 +537,43 @@
             </w:r>
           </w:p>
         </w:tc>
+        <w:tc>
+          <w:tcPr>
+            <w:tcW w:w="1791" w:type="dxa"/>
+            <w:tcBorders>
+              <w:top w:val="single" w:sz="8" w:space="0" w:color="000000"/>
+              <w:left w:val="single" w:sz="8" w:space="0" w:color="000000"/>
+              <w:bottom w:val="single" w:sz="8" w:space="0" w:color="000000"/>
+              <w:right w:val="single" w:sz="8" w:space="0" w:color="000000"/>
+            </w:tcBorders>
+          </w:tcPr>
+          <w:p>
+            <w:pPr>
+              <w:spacing w:after="0" w:line="240" w:lineRule="auto"/>
+              <w:rPr>
+                <w:rFonts w:ascii="Cambria" w:eastAsia="Times New Roman" w:hAnsi="Cambria" w:cs="Times New Roman"/>
+                <w:color w:val="000000"/>
+                <w:lang w:eastAsia="en-GB"/>
+              </w:rPr>
+            </w:pPr>
+            <w:r>
+              <w:rPr>
+                <w:rFonts w:ascii="Cambria" w:eastAsia="Times New Roman" w:hAnsi="Cambria" w:cs="Times New Roman"/>
+                <w:color w:val="000000"/>
+                <w:lang w:eastAsia="en-GB"/>
+              </w:rPr>
+              <w:t>0.284</w:t>
+            </w:r>
+          </w:p>
+        </w:tc>
       </w:tr>
       <w:tr>
-        <w:tc>
-          <w:tcPr>
-            <w:tcW w:w="0" w:type="auto"/>
+        <w:trPr>
+          <w:trHeight w:val="258"/>
+        </w:trPr>
+        <w:tc>
+          <w:tcPr>
+            <w:tcW w:w="1790" w:type="dxa"/>
             <w:tcBorders>
               <w:top w:val="single" w:sz="8" w:space="0" w:color="000000"/>
               <w:left w:val="single" w:sz="8" w:space="0" w:color="000000"/>
@@ -509,7 +610,7 @@
         </w:tc>
         <w:tc>
           <w:tcPr>
-            <w:tcW w:w="0" w:type="auto"/>
+            <w:tcW w:w="1791" w:type="dxa"/>
             <w:tcBorders>
               <w:top w:val="single" w:sz="8" w:space="0" w:color="000000"/>
               <w:left w:val="single" w:sz="8" w:space="0" w:color="000000"/>
@@ -546,7 +647,7 @@
         </w:tc>
         <w:tc>
           <w:tcPr>
-            <w:tcW w:w="0" w:type="auto"/>
+            <w:tcW w:w="1790" w:type="dxa"/>
             <w:tcBorders>
               <w:top w:val="single" w:sz="8" w:space="0" w:color="000000"/>
               <w:left w:val="single" w:sz="8" w:space="0" w:color="000000"/>
@@ -583,7 +684,7 @@
         </w:tc>
         <w:tc>
           <w:tcPr>
-            <w:tcW w:w="0" w:type="auto"/>
+            <w:tcW w:w="1791" w:type="dxa"/>
             <w:tcBorders>
               <w:top w:val="single" w:sz="8" w:space="0" w:color="000000"/>
               <w:left w:val="single" w:sz="8" w:space="0" w:color="000000"/>
@@ -618,11 +719,43 @@
             </w:r>
           </w:p>
         </w:tc>
+        <w:tc>
+          <w:tcPr>
+            <w:tcW w:w="1791" w:type="dxa"/>
+            <w:tcBorders>
+              <w:top w:val="single" w:sz="8" w:space="0" w:color="000000"/>
+              <w:left w:val="single" w:sz="8" w:space="0" w:color="000000"/>
+              <w:bottom w:val="single" w:sz="8" w:space="0" w:color="000000"/>
+              <w:right w:val="single" w:sz="8" w:space="0" w:color="000000"/>
+            </w:tcBorders>
+          </w:tcPr>
+          <w:p>
+            <w:pPr>
+              <w:spacing w:after="0" w:line="240" w:lineRule="auto"/>
+              <w:rPr>
+                <w:rFonts w:ascii="Cambria" w:eastAsia="Times New Roman" w:hAnsi="Cambria" w:cs="Times New Roman"/>
+                <w:color w:val="000000"/>
+                <w:lang w:eastAsia="en-GB"/>
+              </w:rPr>
+            </w:pPr>
+            <w:r>
+              <w:rPr>
+                <w:rFonts w:ascii="Cambria" w:eastAsia="Times New Roman" w:hAnsi="Cambria" w:cs="Times New Roman"/>
+                <w:color w:val="000000"/>
+                <w:lang w:eastAsia="en-GB"/>
+              </w:rPr>
+              <w:t>0.203</w:t>
+            </w:r>
+          </w:p>
+        </w:tc>
       </w:tr>
       <w:tr>
-        <w:tc>
-          <w:tcPr>
-            <w:tcW w:w="0" w:type="auto"/>
+        <w:trPr>
+          <w:trHeight w:val="258"/>
+        </w:trPr>
+        <w:tc>
+          <w:tcPr>
+            <w:tcW w:w="1790" w:type="dxa"/>
             <w:tcBorders>
               <w:top w:val="single" w:sz="8" w:space="0" w:color="000000"/>
               <w:left w:val="single" w:sz="8" w:space="0" w:color="000000"/>
@@ -659,7 +792,7 @@
         </w:tc>
         <w:tc>
           <w:tcPr>
-            <w:tcW w:w="0" w:type="auto"/>
+            <w:tcW w:w="1791" w:type="dxa"/>
             <w:tcBorders>
               <w:top w:val="single" w:sz="8" w:space="0" w:color="000000"/>
               <w:left w:val="single" w:sz="8" w:space="0" w:color="000000"/>
@@ -696,7 +829,7 @@
         </w:tc>
         <w:tc>
           <w:tcPr>
-            <w:tcW w:w="0" w:type="auto"/>
+            <w:tcW w:w="1790" w:type="dxa"/>
             <w:tcBorders>
               <w:top w:val="single" w:sz="8" w:space="0" w:color="000000"/>
               <w:left w:val="single" w:sz="8" w:space="0" w:color="000000"/>
@@ -733,7 +866,7 @@
         </w:tc>
         <w:tc>
           <w:tcPr>
-            <w:tcW w:w="0" w:type="auto"/>
+            <w:tcW w:w="1791" w:type="dxa"/>
             <w:tcBorders>
               <w:top w:val="single" w:sz="8" w:space="0" w:color="000000"/>
               <w:left w:val="single" w:sz="8" w:space="0" w:color="000000"/>
@@ -768,11 +901,43 @@
             </w:r>
           </w:p>
         </w:tc>
+        <w:tc>
+          <w:tcPr>
+            <w:tcW w:w="1791" w:type="dxa"/>
+            <w:tcBorders>
+              <w:top w:val="single" w:sz="8" w:space="0" w:color="000000"/>
+              <w:left w:val="single" w:sz="8" w:space="0" w:color="000000"/>
+              <w:bottom w:val="single" w:sz="8" w:space="0" w:color="000000"/>
+              <w:right w:val="single" w:sz="8" w:space="0" w:color="000000"/>
+            </w:tcBorders>
+          </w:tcPr>
+          <w:p>
+            <w:pPr>
+              <w:spacing w:after="0" w:line="240" w:lineRule="auto"/>
+              <w:rPr>
+                <w:rFonts w:ascii="Cambria" w:eastAsia="Times New Roman" w:hAnsi="Cambria" w:cs="Times New Roman"/>
+                <w:color w:val="000000"/>
+                <w:lang w:eastAsia="en-GB"/>
+              </w:rPr>
+            </w:pPr>
+            <w:r>
+              <w:rPr>
+                <w:rFonts w:ascii="Cambria" w:eastAsia="Times New Roman" w:hAnsi="Cambria" w:cs="Times New Roman"/>
+                <w:color w:val="000000"/>
+                <w:lang w:eastAsia="en-GB"/>
+              </w:rPr>
+              <w:t>0.082</w:t>
+            </w:r>
+          </w:p>
+        </w:tc>
       </w:tr>
       <w:tr>
-        <w:tc>
-          <w:tcPr>
-            <w:tcW w:w="0" w:type="auto"/>
+        <w:trPr>
+          <w:trHeight w:val="258"/>
+        </w:trPr>
+        <w:tc>
+          <w:tcPr>
+            <w:tcW w:w="1790" w:type="dxa"/>
             <w:tcBorders>
               <w:top w:val="single" w:sz="8" w:space="0" w:color="000000"/>
               <w:left w:val="single" w:sz="8" w:space="0" w:color="000000"/>
@@ -809,7 +974,7 @@
         </w:tc>
         <w:tc>
           <w:tcPr>
-            <w:tcW w:w="0" w:type="auto"/>
+            <w:tcW w:w="1791" w:type="dxa"/>
             <w:tcBorders>
               <w:top w:val="single" w:sz="8" w:space="0" w:color="000000"/>
               <w:left w:val="single" w:sz="8" w:space="0" w:color="000000"/>
@@ -846,7 +1011,7 @@
         </w:tc>
         <w:tc>
           <w:tcPr>
-            <w:tcW w:w="0" w:type="auto"/>
+            <w:tcW w:w="1790" w:type="dxa"/>
             <w:tcBorders>
               <w:top w:val="single" w:sz="8" w:space="0" w:color="000000"/>
               <w:left w:val="single" w:sz="8" w:space="0" w:color="000000"/>
@@ -883,7 +1048,7 @@
         </w:tc>
         <w:tc>
           <w:tcPr>
-            <w:tcW w:w="0" w:type="auto"/>
+            <w:tcW w:w="1791" w:type="dxa"/>
             <w:tcBorders>
               <w:top w:val="single" w:sz="8" w:space="0" w:color="000000"/>
               <w:left w:val="single" w:sz="8" w:space="0" w:color="000000"/>
@@ -918,11 +1083,43 @@
             </w:r>
           </w:p>
         </w:tc>
+        <w:tc>
+          <w:tcPr>
+            <w:tcW w:w="1791" w:type="dxa"/>
+            <w:tcBorders>
+              <w:top w:val="single" w:sz="8" w:space="0" w:color="000000"/>
+              <w:left w:val="single" w:sz="8" w:space="0" w:color="000000"/>
+              <w:bottom w:val="single" w:sz="8" w:space="0" w:color="000000"/>
+              <w:right w:val="single" w:sz="8" w:space="0" w:color="000000"/>
+            </w:tcBorders>
+          </w:tcPr>
+          <w:p>
+            <w:pPr>
+              <w:spacing w:after="0" w:line="240" w:lineRule="auto"/>
+              <w:rPr>
+                <w:rFonts w:ascii="Cambria" w:eastAsia="Times New Roman" w:hAnsi="Cambria" w:cs="Times New Roman"/>
+                <w:color w:val="000000"/>
+                <w:lang w:eastAsia="en-GB"/>
+              </w:rPr>
+            </w:pPr>
+            <w:r>
+              <w:rPr>
+                <w:rFonts w:ascii="Cambria" w:eastAsia="Times New Roman" w:hAnsi="Cambria" w:cs="Times New Roman"/>
+                <w:color w:val="000000"/>
+                <w:lang w:eastAsia="en-GB"/>
+              </w:rPr>
+              <w:t>0.043</w:t>
+            </w:r>
+          </w:p>
+        </w:tc>
       </w:tr>
       <w:tr>
-        <w:tc>
-          <w:tcPr>
-            <w:tcW w:w="0" w:type="auto"/>
+        <w:trPr>
+          <w:trHeight w:val="258"/>
+        </w:trPr>
+        <w:tc>
+          <w:tcPr>
+            <w:tcW w:w="1790" w:type="dxa"/>
             <w:tcBorders>
               <w:top w:val="single" w:sz="8" w:space="0" w:color="000000"/>
               <w:left w:val="single" w:sz="8" w:space="0" w:color="000000"/>
@@ -959,7 +1156,7 @@
         </w:tc>
         <w:tc>
           <w:tcPr>
-            <w:tcW w:w="0" w:type="auto"/>
+            <w:tcW w:w="1791" w:type="dxa"/>
             <w:tcBorders>
               <w:top w:val="single" w:sz="8" w:space="0" w:color="000000"/>
               <w:left w:val="single" w:sz="8" w:space="0" w:color="000000"/>
@@ -996,7 +1193,7 @@
         </w:tc>
         <w:tc>
           <w:tcPr>
-            <w:tcW w:w="0" w:type="auto"/>
+            <w:tcW w:w="1790" w:type="dxa"/>
             <w:tcBorders>
               <w:top w:val="single" w:sz="8" w:space="0" w:color="000000"/>
               <w:left w:val="single" w:sz="8" w:space="0" w:color="000000"/>
@@ -1033,7 +1230,7 @@
         </w:tc>
         <w:tc>
           <w:tcPr>
-            <w:tcW w:w="0" w:type="auto"/>
+            <w:tcW w:w="1791" w:type="dxa"/>
             <w:tcBorders>
               <w:top w:val="single" w:sz="8" w:space="0" w:color="000000"/>
               <w:left w:val="single" w:sz="8" w:space="0" w:color="000000"/>
@@ -1068,11 +1265,43 @@
             </w:r>
           </w:p>
         </w:tc>
+        <w:tc>
+          <w:tcPr>
+            <w:tcW w:w="1791" w:type="dxa"/>
+            <w:tcBorders>
+              <w:top w:val="single" w:sz="8" w:space="0" w:color="000000"/>
+              <w:left w:val="single" w:sz="8" w:space="0" w:color="000000"/>
+              <w:bottom w:val="single" w:sz="8" w:space="0" w:color="000000"/>
+              <w:right w:val="single" w:sz="8" w:space="0" w:color="000000"/>
+            </w:tcBorders>
+          </w:tcPr>
+          <w:p>
+            <w:pPr>
+              <w:spacing w:after="0" w:line="240" w:lineRule="auto"/>
+              <w:rPr>
+                <w:rFonts w:ascii="Cambria" w:eastAsia="Times New Roman" w:hAnsi="Cambria" w:cs="Times New Roman"/>
+                <w:color w:val="000000"/>
+                <w:lang w:eastAsia="en-GB"/>
+              </w:rPr>
+            </w:pPr>
+            <w:r>
+              <w:rPr>
+                <w:rFonts w:ascii="Cambria" w:eastAsia="Times New Roman" w:hAnsi="Cambria" w:cs="Times New Roman"/>
+                <w:color w:val="000000"/>
+                <w:lang w:eastAsia="en-GB"/>
+              </w:rPr>
+              <w:t>0.954</w:t>
+            </w:r>
+          </w:p>
+        </w:tc>
       </w:tr>
       <w:tr>
-        <w:tc>
-          <w:tcPr>
-            <w:tcW w:w="0" w:type="auto"/>
+        <w:trPr>
+          <w:trHeight w:val="258"/>
+        </w:trPr>
+        <w:tc>
+          <w:tcPr>
+            <w:tcW w:w="1790" w:type="dxa"/>
             <w:tcBorders>
               <w:top w:val="single" w:sz="8" w:space="0" w:color="000000"/>
               <w:left w:val="single" w:sz="8" w:space="0" w:color="000000"/>
@@ -1109,7 +1338,7 @@
         </w:tc>
         <w:tc>
           <w:tcPr>
-            <w:tcW w:w="0" w:type="auto"/>
+            <w:tcW w:w="1791" w:type="dxa"/>
             <w:tcBorders>
               <w:top w:val="single" w:sz="8" w:space="0" w:color="000000"/>
               <w:left w:val="single" w:sz="8" w:space="0" w:color="000000"/>
@@ -1146,7 +1375,7 @@
         </w:tc>
         <w:tc>
           <w:tcPr>
-            <w:tcW w:w="0" w:type="auto"/>
+            <w:tcW w:w="1790" w:type="dxa"/>
             <w:tcBorders>
               <w:top w:val="single" w:sz="8" w:space="0" w:color="000000"/>
               <w:left w:val="single" w:sz="8" w:space="0" w:color="000000"/>
@@ -1183,7 +1412,7 @@
         </w:tc>
         <w:tc>
           <w:tcPr>
-            <w:tcW w:w="0" w:type="auto"/>
+            <w:tcW w:w="1791" w:type="dxa"/>
             <w:tcBorders>
               <w:top w:val="single" w:sz="8" w:space="0" w:color="000000"/>
               <w:left w:val="single" w:sz="8" w:space="0" w:color="000000"/>
@@ -1215,6 +1444,209 @@
                 <w:lang w:eastAsia="en-GB"/>
               </w:rPr>
               <w:t>187.9</w:t>
+            </w:r>
+          </w:p>
+        </w:tc>
+        <w:tc>
+          <w:tcPr>
+            <w:tcW w:w="1791" w:type="dxa"/>
+            <w:tcBorders>
+              <w:top w:val="single" w:sz="8" w:space="0" w:color="000000"/>
+              <w:left w:val="single" w:sz="8" w:space="0" w:color="000000"/>
+              <w:bottom w:val="single" w:sz="8" w:space="0" w:color="000000"/>
+              <w:right w:val="single" w:sz="8" w:space="0" w:color="000000"/>
+            </w:tcBorders>
+          </w:tcPr>
+          <w:p>
+            <w:pPr>
+              <w:spacing w:after="0" w:line="240" w:lineRule="auto"/>
+              <w:rPr>
+                <w:rFonts w:ascii="Cambria" w:eastAsia="Times New Roman" w:hAnsi="Cambria" w:cs="Times New Roman"/>
+                <w:color w:val="000000"/>
+                <w:lang w:eastAsia="en-GB"/>
+              </w:rPr>
+            </w:pPr>
+            <w:r>
+              <w:rPr>
+                <w:rFonts w:ascii="Cambria" w:eastAsia="Times New Roman" w:hAnsi="Cambria" w:cs="Times New Roman"/>
+                <w:color w:val="000000"/>
+                <w:lang w:eastAsia="en-GB"/>
+              </w:rPr>
+              <w:t>0.841</w:t>
+            </w:r>
+          </w:p>
+        </w:tc>
+      </w:tr>
+      <w:tr>
+        <w:trPr>
+          <w:trHeight w:val="258"/>
+        </w:trPr>
+        <w:tc>
+          <w:tcPr>
+            <w:tcW w:w="1790" w:type="dxa"/>
+            <w:tcBorders>
+              <w:top w:val="single" w:sz="8" w:space="0" w:color="000000"/>
+              <w:left w:val="single" w:sz="8" w:space="0" w:color="000000"/>
+              <w:bottom w:val="single" w:sz="8" w:space="0" w:color="000000"/>
+              <w:right w:val="single" w:sz="8" w:space="0" w:color="000000"/>
+            </w:tcBorders>
+            <w:tcMar>
+              <w:top w:w="100" w:type="dxa"/>
+              <w:left w:w="100" w:type="dxa"/>
+              <w:bottom w:w="100" w:type="dxa"/>
+              <w:right w:w="100" w:type="dxa"/>
+            </w:tcMar>
+          </w:tcPr>
+          <w:p>
+            <w:pPr>
+              <w:spacing w:after="0" w:line="240" w:lineRule="auto"/>
+              <w:rPr>
+                <w:rFonts w:ascii="Cambria" w:eastAsia="Times New Roman" w:hAnsi="Cambria" w:cs="Times New Roman"/>
+                <w:color w:val="000000"/>
+                <w:lang w:eastAsia="en-GB"/>
+              </w:rPr>
+            </w:pPr>
+            <w:r>
+              <w:rPr>
+                <w:rFonts w:ascii="Cambria" w:eastAsia="Times New Roman" w:hAnsi="Cambria" w:cs="Times New Roman"/>
+                <w:color w:val="000000"/>
+                <w:lang w:eastAsia="en-GB"/>
+              </w:rPr>
+              <w:t>white</w:t>
+            </w:r>
+          </w:p>
+        </w:tc>
+        <w:tc>
+          <w:tcPr>
+            <w:tcW w:w="1791" w:type="dxa"/>
+            <w:tcBorders>
+              <w:top w:val="single" w:sz="8" w:space="0" w:color="000000"/>
+              <w:left w:val="single" w:sz="8" w:space="0" w:color="000000"/>
+              <w:bottom w:val="single" w:sz="8" w:space="0" w:color="000000"/>
+              <w:right w:val="single" w:sz="8" w:space="0" w:color="000000"/>
+            </w:tcBorders>
+            <w:tcMar>
+              <w:top w:w="100" w:type="dxa"/>
+              <w:left w:w="100" w:type="dxa"/>
+              <w:bottom w:w="100" w:type="dxa"/>
+              <w:right w:w="100" w:type="dxa"/>
+            </w:tcMar>
+          </w:tcPr>
+          <w:p>
+            <w:pPr>
+              <w:spacing w:after="0" w:line="240" w:lineRule="auto"/>
+              <w:rPr>
+                <w:rFonts w:ascii="Cambria" w:eastAsia="Times New Roman" w:hAnsi="Cambria" w:cs="Times New Roman"/>
+                <w:color w:val="000000"/>
+                <w:lang w:eastAsia="en-GB"/>
+              </w:rPr>
+            </w:pPr>
+            <w:r>
+              <w:rPr>
+                <w:rFonts w:ascii="Cambria" w:eastAsia="Times New Roman" w:hAnsi="Cambria" w:cs="Times New Roman"/>
+                <w:color w:val="000000"/>
+                <w:lang w:eastAsia="en-GB"/>
+              </w:rPr>
+              <w:t>0.318</w:t>
+            </w:r>
+          </w:p>
+        </w:tc>
+        <w:tc>
+          <w:tcPr>
+            <w:tcW w:w="1790" w:type="dxa"/>
+            <w:tcBorders>
+              <w:top w:val="single" w:sz="8" w:space="0" w:color="000000"/>
+              <w:left w:val="single" w:sz="8" w:space="0" w:color="000000"/>
+              <w:bottom w:val="single" w:sz="8" w:space="0" w:color="000000"/>
+              <w:right w:val="single" w:sz="8" w:space="0" w:color="000000"/>
+            </w:tcBorders>
+            <w:tcMar>
+              <w:top w:w="100" w:type="dxa"/>
+              <w:left w:w="100" w:type="dxa"/>
+              <w:bottom w:w="100" w:type="dxa"/>
+              <w:right w:w="100" w:type="dxa"/>
+            </w:tcMar>
+          </w:tcPr>
+          <w:p>
+            <w:pPr>
+              <w:spacing w:after="0" w:line="240" w:lineRule="auto"/>
+              <w:rPr>
+                <w:rFonts w:ascii="Cambria" w:eastAsia="Times New Roman" w:hAnsi="Cambria" w:cs="Times New Roman"/>
+                <w:color w:val="000000"/>
+                <w:lang w:eastAsia="en-GB"/>
+              </w:rPr>
+            </w:pPr>
+            <w:r>
+              <w:rPr>
+                <w:rFonts w:ascii="Cambria" w:eastAsia="Times New Roman" w:hAnsi="Cambria" w:cs="Times New Roman"/>
+                <w:color w:val="000000"/>
+                <w:lang w:eastAsia="en-GB"/>
+              </w:rPr>
+              <w:t>0.379</w:t>
+            </w:r>
+          </w:p>
+        </w:tc>
+        <w:tc>
+          <w:tcPr>
+            <w:tcW w:w="1791" w:type="dxa"/>
+            <w:tcBorders>
+              <w:top w:val="single" w:sz="8" w:space="0" w:color="000000"/>
+              <w:left w:val="single" w:sz="8" w:space="0" w:color="000000"/>
+              <w:bottom w:val="single" w:sz="8" w:space="0" w:color="000000"/>
+              <w:right w:val="single" w:sz="8" w:space="0" w:color="000000"/>
+            </w:tcBorders>
+            <w:tcMar>
+              <w:top w:w="100" w:type="dxa"/>
+              <w:left w:w="100" w:type="dxa"/>
+              <w:bottom w:w="100" w:type="dxa"/>
+              <w:right w:w="100" w:type="dxa"/>
+            </w:tcMar>
+          </w:tcPr>
+          <w:p>
+            <w:pPr>
+              <w:spacing w:after="0" w:line="240" w:lineRule="auto"/>
+              <w:rPr>
+                <w:rFonts w:ascii="Cambria" w:eastAsia="Times New Roman" w:hAnsi="Cambria" w:cs="Times New Roman"/>
+                <w:color w:val="000000"/>
+                <w:lang w:eastAsia="en-GB"/>
+              </w:rPr>
+            </w:pPr>
+            <w:r>
+              <w:rPr>
+                <w:rFonts w:ascii="Cambria" w:eastAsia="Times New Roman" w:hAnsi="Cambria" w:cs="Times New Roman"/>
+                <w:color w:val="000000"/>
+                <w:lang w:eastAsia="en-GB"/>
+              </w:rPr>
+              <w:t>223.3</w:t>
+            </w:r>
+          </w:p>
+        </w:tc>
+        <w:tc>
+          <w:tcPr>
+            <w:tcW w:w="1791" w:type="dxa"/>
+            <w:tcBorders>
+              <w:top w:val="single" w:sz="8" w:space="0" w:color="000000"/>
+              <w:left w:val="single" w:sz="8" w:space="0" w:color="000000"/>
+              <w:bottom w:val="single" w:sz="8" w:space="0" w:color="000000"/>
+              <w:right w:val="single" w:sz="8" w:space="0" w:color="000000"/>
+            </w:tcBorders>
+          </w:tcPr>
+          <w:p>
+            <w:pPr>
+              <w:spacing w:after="0" w:line="240" w:lineRule="auto"/>
+              <w:rPr>
+                <w:rFonts w:ascii="Cambria" w:eastAsia="Times New Roman" w:hAnsi="Cambria" w:cs="Times New Roman"/>
+                <w:color w:val="000000"/>
+                <w:lang w:eastAsia="en-GB"/>
+              </w:rPr>
+            </w:pPr>
+            <w:r>
+              <w:rPr>
+                <w:rFonts w:ascii="Cambria" w:eastAsia="Times New Roman" w:hAnsi="Cambria" w:cs="Times New Roman"/>
+                <w:color w:val="000000"/>
+                <w:lang w:eastAsia="en-GB"/>
+              </w:rPr>
+              <w:t>1</w:t>
             </w:r>
           </w:p>
         </w:tc>
@@ -1238,10 +1670,10 @@
         <w:tblLook w:val="04A0" w:firstRow="1" w:lastRow="0" w:firstColumn="1" w:lastColumn="0" w:noHBand="0" w:noVBand="1"/>
       </w:tblPr>
       <w:tblGrid>
-        <w:gridCol w:w="4492"/>
-        <w:gridCol w:w="2172"/>
-        <w:gridCol w:w="1620"/>
-        <w:gridCol w:w="1688"/>
+        <w:gridCol w:w="2310"/>
+        <w:gridCol w:w="2312"/>
+        <w:gridCol w:w="2510"/>
+        <w:gridCol w:w="2840"/>
       </w:tblGrid>
       <w:tr>
         <w:tc>
@@ -1415,9 +1847,7 @@
             <w:pPr>
               <w:spacing w:after="0" w:line="240" w:lineRule="auto"/>
               <w:rPr>
-                <w:rFonts w:ascii="Times New Roman" w:eastAsia="Times New Roman" w:hAnsi="Times New Roman" w:cs="Times New Roman"/>
-                <w:sz w:val="24"/>
-                <w:szCs w:val="24"/>
+                <w:rFonts w:ascii="Cambria" w:eastAsia="Times New Roman" w:hAnsi="Cambria" w:cs="Times New Roman"/>
                 <w:lang w:eastAsia="en-GB"/>
               </w:rPr>
             </w:pPr>
@@ -1451,12 +1881,17 @@
             <w:pPr>
               <w:spacing w:after="0" w:line="240" w:lineRule="auto"/>
               <w:rPr>
-                <w:rFonts w:ascii="Times New Roman" w:eastAsia="Times New Roman" w:hAnsi="Times New Roman" w:cs="Times New Roman"/>
-                <w:sz w:val="24"/>
-                <w:szCs w:val="24"/>
-                <w:lang w:eastAsia="en-GB"/>
-              </w:rPr>
-            </w:pPr>
+                <w:rFonts w:ascii="Cambria" w:eastAsia="Times New Roman" w:hAnsi="Cambria" w:cs="Times New Roman"/>
+                <w:lang w:eastAsia="en-GB"/>
+              </w:rPr>
+            </w:pPr>
+            <w:r>
+              <w:rPr>
+                <w:rFonts w:ascii="Cambria" w:eastAsia="Times New Roman" w:hAnsi="Cambria" w:cs="Times New Roman"/>
+                <w:lang w:eastAsia="en-GB"/>
+              </w:rPr>
+              <w:t>66.749</w:t>
+            </w:r>
           </w:p>
         </w:tc>
         <w:tc>
@@ -1479,12 +1914,17 @@
             <w:pPr>
               <w:spacing w:after="0" w:line="240" w:lineRule="auto"/>
               <w:rPr>
-                <w:rFonts w:ascii="Times New Roman" w:eastAsia="Times New Roman" w:hAnsi="Times New Roman" w:cs="Times New Roman"/>
-                <w:sz w:val="24"/>
-                <w:szCs w:val="24"/>
-                <w:lang w:eastAsia="en-GB"/>
-              </w:rPr>
-            </w:pPr>
+                <w:rFonts w:ascii="Cambria" w:eastAsia="Times New Roman" w:hAnsi="Cambria" w:cs="Times New Roman"/>
+                <w:lang w:eastAsia="en-GB"/>
+              </w:rPr>
+            </w:pPr>
+            <w:r>
+              <w:rPr>
+                <w:rFonts w:ascii="Cambria" w:eastAsia="Times New Roman" w:hAnsi="Cambria" w:cs="Times New Roman"/>
+                <w:lang w:eastAsia="en-GB"/>
+              </w:rPr>
+              <w:t>30.452</w:t>
+            </w:r>
           </w:p>
         </w:tc>
         <w:tc>
@@ -1507,12 +1947,17 @@
             <w:pPr>
               <w:spacing w:after="0" w:line="240" w:lineRule="auto"/>
               <w:rPr>
-                <w:rFonts w:ascii="Times New Roman" w:eastAsia="Times New Roman" w:hAnsi="Times New Roman" w:cs="Times New Roman"/>
-                <w:sz w:val="24"/>
-                <w:szCs w:val="24"/>
-                <w:lang w:eastAsia="en-GB"/>
-              </w:rPr>
-            </w:pPr>
+                <w:rFonts w:ascii="Cambria" w:eastAsia="Times New Roman" w:hAnsi="Cambria" w:cs="Times New Roman"/>
+                <w:lang w:eastAsia="en-GB"/>
+              </w:rPr>
+            </w:pPr>
+            <w:r>
+              <w:rPr>
+                <w:rFonts w:ascii="Cambria" w:eastAsia="Times New Roman" w:hAnsi="Cambria" w:cs="Times New Roman"/>
+                <w:lang w:eastAsia="en-GB"/>
+              </w:rPr>
+              <w:t>86.549</w:t>
+            </w:r>
           </w:p>
         </w:tc>
       </w:tr>
@@ -1538,9 +1983,7 @@
             <w:pPr>
               <w:spacing w:after="0" w:line="240" w:lineRule="auto"/>
               <w:rPr>
-                <w:rFonts w:ascii="Times New Roman" w:eastAsia="Times New Roman" w:hAnsi="Times New Roman" w:cs="Times New Roman"/>
-                <w:sz w:val="24"/>
-                <w:szCs w:val="24"/>
+                <w:rFonts w:ascii="Cambria" w:eastAsia="Times New Roman" w:hAnsi="Cambria" w:cs="Times New Roman"/>
                 <w:lang w:eastAsia="en-GB"/>
               </w:rPr>
             </w:pPr>
@@ -1574,12 +2017,17 @@
             <w:pPr>
               <w:spacing w:after="0" w:line="240" w:lineRule="auto"/>
               <w:rPr>
-                <w:rFonts w:ascii="Times New Roman" w:eastAsia="Times New Roman" w:hAnsi="Times New Roman" w:cs="Times New Roman"/>
-                <w:sz w:val="24"/>
-                <w:szCs w:val="24"/>
-                <w:lang w:eastAsia="en-GB"/>
-              </w:rPr>
-            </w:pPr>
+                <w:rFonts w:ascii="Cambria" w:eastAsia="Times New Roman" w:hAnsi="Cambria" w:cs="Times New Roman"/>
+                <w:lang w:eastAsia="en-GB"/>
+              </w:rPr>
+            </w:pPr>
+            <w:r>
+              <w:rPr>
+                <w:rFonts w:ascii="Cambria" w:eastAsia="Times New Roman" w:hAnsi="Cambria" w:cs="Times New Roman"/>
+                <w:lang w:eastAsia="en-GB"/>
+              </w:rPr>
+              <w:t>60.248</w:t>
+            </w:r>
           </w:p>
         </w:tc>
         <w:tc>
@@ -1602,12 +2050,17 @@
             <w:pPr>
               <w:spacing w:after="0" w:line="240" w:lineRule="auto"/>
               <w:rPr>
-                <w:rFonts w:ascii="Times New Roman" w:eastAsia="Times New Roman" w:hAnsi="Times New Roman" w:cs="Times New Roman"/>
-                <w:sz w:val="24"/>
-                <w:szCs w:val="24"/>
-                <w:lang w:eastAsia="en-GB"/>
-              </w:rPr>
-            </w:pPr>
+                <w:rFonts w:ascii="Cambria" w:eastAsia="Times New Roman" w:hAnsi="Cambria" w:cs="Times New Roman"/>
+                <w:lang w:eastAsia="en-GB"/>
+              </w:rPr>
+            </w:pPr>
+            <w:r>
+              <w:rPr>
+                <w:rFonts w:ascii="Cambria" w:eastAsia="Times New Roman" w:hAnsi="Cambria" w:cs="Times New Roman"/>
+                <w:lang w:eastAsia="en-GB"/>
+              </w:rPr>
+              <w:t>44.199</w:t>
+            </w:r>
           </w:p>
         </w:tc>
         <w:tc>
@@ -1630,12 +2083,17 @@
             <w:pPr>
               <w:spacing w:after="0" w:line="240" w:lineRule="auto"/>
               <w:rPr>
-                <w:rFonts w:ascii="Times New Roman" w:eastAsia="Times New Roman" w:hAnsi="Times New Roman" w:cs="Times New Roman"/>
-                <w:sz w:val="24"/>
-                <w:szCs w:val="24"/>
-                <w:lang w:eastAsia="en-GB"/>
-              </w:rPr>
-            </w:pPr>
+                <w:rFonts w:ascii="Cambria" w:eastAsia="Times New Roman" w:hAnsi="Cambria" w:cs="Times New Roman"/>
+                <w:lang w:eastAsia="en-GB"/>
+              </w:rPr>
+            </w:pPr>
+            <w:r>
+              <w:rPr>
+                <w:rFonts w:ascii="Cambria" w:eastAsia="Times New Roman" w:hAnsi="Cambria" w:cs="Times New Roman"/>
+                <w:lang w:eastAsia="en-GB"/>
+              </w:rPr>
+              <w:t>-44.476</w:t>
+            </w:r>
           </w:p>
         </w:tc>
       </w:tr>
@@ -1661,9 +2119,7 @@
             <w:pPr>
               <w:spacing w:after="0" w:line="240" w:lineRule="auto"/>
               <w:rPr>
-                <w:rFonts w:ascii="Times New Roman" w:eastAsia="Times New Roman" w:hAnsi="Times New Roman" w:cs="Times New Roman"/>
-                <w:sz w:val="24"/>
-                <w:szCs w:val="24"/>
+                <w:rFonts w:ascii="Cambria" w:eastAsia="Times New Roman" w:hAnsi="Cambria" w:cs="Times New Roman"/>
                 <w:lang w:eastAsia="en-GB"/>
               </w:rPr>
             </w:pPr>
@@ -1697,12 +2153,17 @@
             <w:pPr>
               <w:spacing w:after="0" w:line="240" w:lineRule="auto"/>
               <w:rPr>
-                <w:rFonts w:ascii="Times New Roman" w:eastAsia="Times New Roman" w:hAnsi="Times New Roman" w:cs="Times New Roman"/>
-                <w:sz w:val="24"/>
-                <w:szCs w:val="24"/>
-                <w:lang w:eastAsia="en-GB"/>
-              </w:rPr>
-            </w:pPr>
+                <w:rFonts w:ascii="Cambria" w:eastAsia="Times New Roman" w:hAnsi="Cambria" w:cs="Times New Roman"/>
+                <w:lang w:eastAsia="en-GB"/>
+              </w:rPr>
+            </w:pPr>
+            <w:r>
+              <w:rPr>
+                <w:rFonts w:ascii="Cambria" w:eastAsia="Times New Roman" w:hAnsi="Cambria" w:cs="Times New Roman"/>
+                <w:lang w:eastAsia="en-GB"/>
+              </w:rPr>
+              <w:t>52.175</w:t>
+            </w:r>
           </w:p>
         </w:tc>
         <w:tc>
@@ -1725,12 +2186,17 @@
             <w:pPr>
               <w:spacing w:after="0" w:line="240" w:lineRule="auto"/>
               <w:rPr>
-                <w:rFonts w:ascii="Times New Roman" w:eastAsia="Times New Roman" w:hAnsi="Times New Roman" w:cs="Times New Roman"/>
-                <w:sz w:val="24"/>
-                <w:szCs w:val="24"/>
-                <w:lang w:eastAsia="en-GB"/>
-              </w:rPr>
-            </w:pPr>
+                <w:rFonts w:ascii="Cambria" w:eastAsia="Times New Roman" w:hAnsi="Cambria" w:cs="Times New Roman"/>
+                <w:lang w:eastAsia="en-GB"/>
+              </w:rPr>
+            </w:pPr>
+            <w:r>
+              <w:rPr>
+                <w:rFonts w:ascii="Cambria" w:eastAsia="Times New Roman" w:hAnsi="Cambria" w:cs="Times New Roman"/>
+                <w:lang w:eastAsia="en-GB"/>
+              </w:rPr>
+              <w:t>78.829</w:t>
+            </w:r>
           </w:p>
         </w:tc>
         <w:tc>
@@ -1753,12 +2219,17 @@
             <w:pPr>
               <w:spacing w:after="0" w:line="240" w:lineRule="auto"/>
               <w:rPr>
-                <w:rFonts w:ascii="Times New Roman" w:eastAsia="Times New Roman" w:hAnsi="Times New Roman" w:cs="Times New Roman"/>
-                <w:sz w:val="24"/>
-                <w:szCs w:val="24"/>
-                <w:lang w:eastAsia="en-GB"/>
-              </w:rPr>
-            </w:pPr>
+                <w:rFonts w:ascii="Cambria" w:eastAsia="Times New Roman" w:hAnsi="Cambria" w:cs="Times New Roman"/>
+                <w:lang w:eastAsia="en-GB"/>
+              </w:rPr>
+            </w:pPr>
+            <w:r>
+              <w:rPr>
+                <w:rFonts w:ascii="Cambria" w:eastAsia="Times New Roman" w:hAnsi="Cambria" w:cs="Times New Roman"/>
+                <w:lang w:eastAsia="en-GB"/>
+              </w:rPr>
+              <w:t>76.150</w:t>
+            </w:r>
           </w:p>
         </w:tc>
       </w:tr>
@@ -1784,9 +2255,7 @@
             <w:pPr>
               <w:spacing w:after="0" w:line="240" w:lineRule="auto"/>
               <w:rPr>
-                <w:rFonts w:ascii="Times New Roman" w:eastAsia="Times New Roman" w:hAnsi="Times New Roman" w:cs="Times New Roman"/>
-                <w:sz w:val="24"/>
-                <w:szCs w:val="24"/>
+                <w:rFonts w:ascii="Cambria" w:eastAsia="Times New Roman" w:hAnsi="Cambria" w:cs="Times New Roman"/>
                 <w:lang w:eastAsia="en-GB"/>
               </w:rPr>
             </w:pPr>
@@ -1824,6 +2293,13 @@
                 <w:lang w:eastAsia="en-GB"/>
               </w:rPr>
             </w:pPr>
+            <w:r>
+              <w:rPr>
+                <w:rFonts w:ascii="Cambria" w:eastAsia="Times New Roman" w:hAnsi="Cambria" w:cstheme="minorHAnsi"/>
+                <w:lang w:eastAsia="en-GB"/>
+              </w:rPr>
+              <w:t>34.396</w:t>
+            </w:r>
           </w:p>
         </w:tc>
         <w:tc>
@@ -1850,6 +2326,13 @@
                 <w:lang w:eastAsia="en-GB"/>
               </w:rPr>
             </w:pPr>
+            <w:r>
+              <w:rPr>
+                <w:rFonts w:ascii="Cambria" w:eastAsia="Times New Roman" w:hAnsi="Cambria" w:cstheme="minorHAnsi"/>
+                <w:lang w:eastAsia="en-GB"/>
+              </w:rPr>
+              <w:t>47.451</w:t>
+            </w:r>
           </w:p>
         </w:tc>
         <w:tc>
@@ -1876,6 +2359,13 @@
                 <w:lang w:eastAsia="en-GB"/>
               </w:rPr>
             </w:pPr>
+            <w:r>
+              <w:rPr>
+                <w:rFonts w:ascii="Cambria" w:eastAsia="Times New Roman" w:hAnsi="Cambria" w:cs="Times New Roman"/>
+                <w:lang w:eastAsia="en-GB"/>
+              </w:rPr>
+              <w:t>-104.968</w:t>
+            </w:r>
           </w:p>
         </w:tc>
       </w:tr>
@@ -1901,9 +2391,7 @@
             <w:pPr>
               <w:spacing w:after="0" w:line="240" w:lineRule="auto"/>
               <w:rPr>
-                <w:rFonts w:ascii="Times New Roman" w:eastAsia="Times New Roman" w:hAnsi="Times New Roman" w:cs="Times New Roman"/>
-                <w:sz w:val="24"/>
-                <w:szCs w:val="24"/>
+                <w:rFonts w:ascii="Cambria" w:eastAsia="Times New Roman" w:hAnsi="Cambria" w:cs="Times New Roman"/>
                 <w:lang w:eastAsia="en-GB"/>
               </w:rPr>
             </w:pPr>
@@ -1941,6 +2429,13 @@
                 <w:lang w:eastAsia="en-GB"/>
               </w:rPr>
             </w:pPr>
+            <w:r>
+              <w:rPr>
+                <w:rFonts w:ascii="Cambria" w:eastAsia="Times New Roman" w:hAnsi="Cambria" w:cs="Times New Roman"/>
+                <w:lang w:eastAsia="en-GB"/>
+              </w:rPr>
+              <w:t>24.639</w:t>
+            </w:r>
           </w:p>
         </w:tc>
         <w:tc>
@@ -1967,6 +2462,13 @@
                 <w:lang w:eastAsia="en-GB"/>
               </w:rPr>
             </w:pPr>
+            <w:r>
+              <w:rPr>
+                <w:rFonts w:ascii="Cambria" w:eastAsia="Times New Roman" w:hAnsi="Cambria" w:cs="Times New Roman"/>
+                <w:lang w:eastAsia="en-GB"/>
+              </w:rPr>
+              <w:t>2.781</w:t>
+            </w:r>
           </w:p>
         </w:tc>
         <w:tc>
@@ -1993,6 +2495,13 @@
                 <w:lang w:eastAsia="en-GB"/>
               </w:rPr>
             </w:pPr>
+            <w:r>
+              <w:rPr>
+                <w:rFonts w:ascii="Cambria" w:eastAsia="Times New Roman" w:hAnsi="Cambria" w:cs="Times New Roman"/>
+                <w:lang w:eastAsia="en-GB"/>
+              </w:rPr>
+              <w:t>-17.528</w:t>
+            </w:r>
           </w:p>
         </w:tc>
       </w:tr>
@@ -2018,9 +2527,7 @@
             <w:pPr>
               <w:spacing w:after="0" w:line="240" w:lineRule="auto"/>
               <w:rPr>
-                <w:rFonts w:ascii="Times New Roman" w:eastAsia="Times New Roman" w:hAnsi="Times New Roman" w:cs="Times New Roman"/>
-                <w:sz w:val="24"/>
-                <w:szCs w:val="24"/>
+                <w:rFonts w:ascii="Cambria" w:eastAsia="Times New Roman" w:hAnsi="Cambria" w:cs="Times New Roman"/>
                 <w:lang w:eastAsia="en-GB"/>
               </w:rPr>
             </w:pPr>
@@ -2059,6 +2566,13 @@
                 <w:lang w:eastAsia="en-GB"/>
               </w:rPr>
             </w:pPr>
+            <w:r>
+              <w:rPr>
+                <w:rFonts w:ascii="Cambria" w:eastAsia="Times New Roman" w:hAnsi="Cambria" w:cs="Times New Roman"/>
+                <w:lang w:eastAsia="en-GB"/>
+              </w:rPr>
+              <w:t>98.193</w:t>
+            </w:r>
           </w:p>
         </w:tc>
         <w:tc>
@@ -2086,6 +2600,13 @@
                 <w:lang w:eastAsia="en-GB"/>
               </w:rPr>
             </w:pPr>
+            <w:r>
+              <w:rPr>
+                <w:rFonts w:ascii="Cambria" w:eastAsia="Times New Roman" w:hAnsi="Cambria" w:cs="Times New Roman"/>
+                <w:lang w:eastAsia="en-GB"/>
+              </w:rPr>
+              <w:t>-34.833</w:t>
+            </w:r>
           </w:p>
         </w:tc>
         <w:tc>
@@ -2113,6 +2634,13 @@
                 <w:lang w:eastAsia="en-GB"/>
               </w:rPr>
             </w:pPr>
+            <w:r>
+              <w:rPr>
+                <w:rFonts w:ascii="Cambria" w:eastAsia="Times New Roman" w:hAnsi="Cambria" w:cs="Times New Roman"/>
+                <w:lang w:eastAsia="en-GB"/>
+              </w:rPr>
+              <w:t>105.828</w:t>
+            </w:r>
           </w:p>
         </w:tc>
       </w:tr>
@@ -2138,9 +2666,7 @@
             <w:pPr>
               <w:spacing w:after="0" w:line="240" w:lineRule="auto"/>
               <w:rPr>
-                <w:rFonts w:ascii="Times New Roman" w:eastAsia="Times New Roman" w:hAnsi="Times New Roman" w:cs="Times New Roman"/>
-                <w:sz w:val="24"/>
-                <w:szCs w:val="24"/>
+                <w:rFonts w:ascii="Cambria" w:eastAsia="Times New Roman" w:hAnsi="Cambria" w:cs="Times New Roman"/>
                 <w:lang w:eastAsia="en-GB"/>
               </w:rPr>
             </w:pPr>
@@ -2179,6 +2705,13 @@
                 <w:lang w:eastAsia="en-GB"/>
               </w:rPr>
             </w:pPr>
+            <w:r>
+              <w:rPr>
+                <w:rFonts w:ascii="Cambria" w:eastAsia="Times New Roman" w:hAnsi="Cambria" w:cs="Times New Roman"/>
+                <w:lang w:eastAsia="en-GB"/>
+              </w:rPr>
+              <w:t>93.494</w:t>
+            </w:r>
           </w:p>
         </w:tc>
         <w:tc>
@@ -2206,6 +2739,13 @@
                 <w:lang w:eastAsia="en-GB"/>
               </w:rPr>
             </w:pPr>
+            <w:r>
+              <w:rPr>
+                <w:rFonts w:ascii="Cambria" w:eastAsia="Times New Roman" w:hAnsi="Cambria" w:cs="Times New Roman"/>
+                <w:lang w:eastAsia="en-GB"/>
+              </w:rPr>
+              <w:t>-42.553</w:t>
+            </w:r>
           </w:p>
         </w:tc>
         <w:tc>
@@ -2233,21 +2773,18 @@
                 <w:lang w:eastAsia="en-GB"/>
               </w:rPr>
             </w:pPr>
+            <w:r>
+              <w:rPr>
+                <w:rFonts w:ascii="Cambria" w:eastAsia="Times New Roman" w:hAnsi="Cambria" w:cs="Times New Roman"/>
+                <w:lang w:eastAsia="en-GB"/>
+              </w:rPr>
+              <w:t>19.598</w:t>
+            </w:r>
           </w:p>
         </w:tc>
       </w:tr>
     </w:tbl>
     <w:p/>
-    <w:p>
-      <w:hyperlink r:id="rId4" w:history="1">
-        <w:r>
-          <w:rPr>
-            <w:rStyle w:val="Hyperlink"/>
-          </w:rPr>
-          <w:t>http://www.brucelindbloom.com/</w:t>
-        </w:r>
-      </w:hyperlink>
-    </w:p>
     <w:p>
       <w:bookmarkStart w:id="0" w:name="_GoBack"/>
       <w:bookmarkEnd w:id="0"/>
@@ -2694,6 +3231,18 @@
       <w:u w:val="single"/>
     </w:rPr>
   </w:style>
+  <w:style w:type="character" w:styleId="FollowedHyperlink">
+    <w:name w:val="FollowedHyperlink"/>
+    <w:basedOn w:val="DefaultParagraphFont"/>
+    <w:uiPriority w:val="99"/>
+    <w:semiHidden/>
+    <w:unhideWhenUsed/>
+    <w:rsid w:val="00AA4070"/>
+    <w:rPr>
+      <w:color w:val="954F72" w:themeColor="followedHyperlink"/>
+      <w:u w:val="single"/>
+    </w:rPr>
+  </w:style>
 </w:styles>
 </file>
 

</xml_diff>